<commit_message>
Added screenshots and PDF
</commit_message>
<xml_diff>
--- a/DBMS Project Report.docx
+++ b/DBMS Project Report.docx
@@ -1199,31 +1199,22 @@
     </w:sdt>
     <w:p>
       <w:pPr>
-        <w:pStyle w:val="LOnormal"/>
-        <w:rPr/>
-      </w:pPr>
-      <w:r>
-        <w:rPr/>
-      </w:r>
-    </w:p>
-    <w:p>
-      <w:pPr>
-        <w:pStyle w:val="LOnormal"/>
-        <w:rPr/>
-      </w:pPr>
-      <w:r>
-        <w:rPr/>
-      </w:r>
-    </w:p>
-    <w:p>
-      <w:pPr>
         <w:pStyle w:val="Heading1"/>
-        <w:rPr/>
+        <w:keepNext w:val="true"/>
+        <w:keepLines/>
+        <w:spacing w:lineRule="auto" w:line="240" w:before="400" w:after="120"/>
+        <w:rPr>
+          <w:sz w:val="40"/>
+          <w:szCs w:val="40"/>
+        </w:rPr>
       </w:pPr>
       <w:bookmarkStart w:id="5" w:name="_gwqiqapyxr0x"/>
       <w:bookmarkEnd w:id="5"/>
       <w:r>
-        <w:rPr/>
+        <w:rPr>
+          <w:sz w:val="40"/>
+          <w:szCs w:val="40"/>
+        </w:rPr>
         <w:t>Introduction</w:t>
       </w:r>
     </w:p>
@@ -1329,21 +1320,30 @@
     </w:p>
     <w:p>
       <w:pPr>
-        <w:pStyle w:val="Heading1"/>
+        <w:pStyle w:val="LOnormal"/>
+        <w:rPr/>
+      </w:pPr>
+      <w:r>
+        <w:rPr/>
+      </w:r>
+    </w:p>
+    <w:p>
+      <w:pPr>
+        <w:pStyle w:val="LOnormal"/>
         <w:rPr/>
       </w:pPr>
       <w:r>
         <w:rPr/>
         <w:drawing>
-          <wp:anchor behindDoc="1" distT="0" distB="0" distL="0" distR="0" simplePos="0" locked="0" layoutInCell="1" allowOverlap="1" relativeHeight="2">
+          <wp:anchor behindDoc="1" distT="0" distB="0" distL="0" distR="0" simplePos="0" locked="0" layoutInCell="1" allowOverlap="1" relativeHeight="4">
             <wp:simplePos x="0" y="0"/>
             <wp:positionH relativeFrom="column">
-              <wp:posOffset>38100</wp:posOffset>
+              <wp:posOffset>-480060</wp:posOffset>
             </wp:positionH>
             <wp:positionV relativeFrom="paragraph">
-              <wp:posOffset>277495</wp:posOffset>
+              <wp:posOffset>-19050</wp:posOffset>
             </wp:positionV>
-            <wp:extent cx="5731510" cy="2385060"/>
+            <wp:extent cx="6342380" cy="2639060"/>
             <wp:effectExtent l="0" t="0" r="0" b="0"/>
             <wp:wrapNone/>
             <wp:docPr id="1" name="Image1" descr=""/>
@@ -1368,7 +1368,7 @@
                   <pic:spPr bwMode="auto">
                     <a:xfrm>
                       <a:off x="0" y="0"/>
-                      <a:ext cx="5731510" cy="2385060"/>
+                      <a:ext cx="6342380" cy="2639060"/>
                     </a:xfrm>
                     <a:prstGeom prst="rect">
                       <a:avLst/>
@@ -1383,58 +1383,94 @@
     </w:p>
     <w:p>
       <w:pPr>
+        <w:pStyle w:val="LOnormal"/>
+        <w:rPr/>
+      </w:pPr>
+      <w:r>
+        <w:rPr/>
+      </w:r>
+    </w:p>
+    <w:p>
+      <w:pPr>
+        <w:pStyle w:val="LOnormal"/>
+        <w:rPr/>
+      </w:pPr>
+      <w:r>
+        <w:rPr/>
+      </w:r>
+    </w:p>
+    <w:p>
+      <w:pPr>
+        <w:pStyle w:val="LOnormal"/>
+        <w:rPr/>
+      </w:pPr>
+      <w:r>
+        <w:rPr/>
+      </w:r>
+    </w:p>
+    <w:p>
+      <w:pPr>
+        <w:pStyle w:val="LOnormal"/>
+        <w:rPr/>
+      </w:pPr>
+      <w:r>
+        <w:rPr/>
+      </w:r>
+    </w:p>
+    <w:p>
+      <w:pPr>
+        <w:pStyle w:val="LOnormal"/>
+        <w:rPr/>
+      </w:pPr>
+      <w:r>
+        <w:rPr/>
+      </w:r>
+    </w:p>
+    <w:p>
+      <w:pPr>
+        <w:pStyle w:val="LOnormal"/>
+        <w:rPr/>
+      </w:pPr>
+      <w:r>
+        <w:rPr/>
+      </w:r>
+    </w:p>
+    <w:p>
+      <w:pPr>
+        <w:pStyle w:val="LOnormal"/>
+        <w:rPr/>
+      </w:pPr>
+      <w:r>
+        <w:rPr/>
+      </w:r>
+    </w:p>
+    <w:p>
+      <w:pPr>
+        <w:pStyle w:val="LOnormal"/>
+        <w:rPr/>
+      </w:pPr>
+      <w:r>
+        <w:rPr/>
+        <w:t>ER DIAGRAM</w:t>
+      </w:r>
+    </w:p>
+    <w:p>
+      <w:pPr>
         <w:pStyle w:val="Heading1"/>
         <w:rPr/>
       </w:pPr>
       <w:r>
         <w:rPr/>
-      </w:r>
-    </w:p>
-    <w:p>
-      <w:pPr>
-        <w:pStyle w:val="LOnormal"/>
-        <w:rPr/>
-      </w:pPr>
-      <w:r>
-        <w:rPr/>
-      </w:r>
-    </w:p>
-    <w:p>
-      <w:pPr>
-        <w:pStyle w:val="LOnormal"/>
-        <w:rPr/>
-      </w:pPr>
-      <w:r>
-        <w:rPr/>
-      </w:r>
-    </w:p>
-    <w:p>
-      <w:pPr>
-        <w:pStyle w:val="LOnormal"/>
-        <w:rPr/>
-      </w:pPr>
-      <w:r>
-        <w:rPr/>
-        <w:t>ER DIAGRAM</w:t>
-      </w:r>
-    </w:p>
-    <w:p>
-      <w:pPr>
-        <w:pStyle w:val="Heading1"/>
-        <w:rPr/>
-      </w:pPr>
-      <w:r>
-        <w:rPr/>
         <w:drawing>
-          <wp:anchor behindDoc="1" distT="0" distB="0" distL="0" distR="0" simplePos="0" locked="0" layoutInCell="1" allowOverlap="1" relativeHeight="3">
+          <wp:anchor behindDoc="1" distT="0" distB="0" distL="0" distR="0" simplePos="0" locked="0" layoutInCell="1" allowOverlap="1" relativeHeight="2">
             <wp:simplePos x="0" y="0"/>
             <wp:positionH relativeFrom="column">
-              <wp:posOffset>161925</wp:posOffset>
+              <wp:posOffset>-425450</wp:posOffset>
             </wp:positionH>
             <wp:positionV relativeFrom="paragraph">
               <wp:posOffset>363220</wp:posOffset>
             </wp:positionV>
-            <wp:extent cx="5731510" cy="3103245"/>
+            <wp:extent cx="6558280" cy="3550920"/>
             <wp:effectExtent l="0" t="0" r="0" b="0"/>
             <wp:wrapNone/>
             <wp:docPr id="2" name="Image2" descr=""/>
@@ -1459,7 +1495,7 @@
                   <pic:spPr bwMode="auto">
                     <a:xfrm>
                       <a:off x="0" y="0"/>
-                      <a:ext cx="5731510" cy="3103245"/>
+                      <a:ext cx="6558280" cy="3550920"/>
                     </a:xfrm>
                     <a:prstGeom prst="rect">
                       <a:avLst/>
@@ -1483,6 +1519,24 @@
     </w:p>
     <w:p>
       <w:pPr>
+        <w:pStyle w:val="LOnormal"/>
+        <w:rPr/>
+      </w:pPr>
+      <w:r>
+        <w:rPr/>
+      </w:r>
+    </w:p>
+    <w:p>
+      <w:pPr>
+        <w:pStyle w:val="LOnormal"/>
+        <w:rPr/>
+      </w:pPr>
+      <w:r>
+        <w:rPr/>
+      </w:r>
+    </w:p>
+    <w:p>
+      <w:pPr>
         <w:pStyle w:val="Heading1"/>
         <w:rPr/>
       </w:pPr>
@@ -1492,34 +1546,88 @@
     </w:p>
     <w:p>
       <w:pPr>
-        <w:pStyle w:val="Heading1"/>
-        <w:rPr/>
-      </w:pPr>
-      <w:r>
-        <w:rPr/>
-      </w:r>
-    </w:p>
-    <w:p>
-      <w:pPr>
-        <w:pStyle w:val="Heading1"/>
-        <w:rPr/>
-      </w:pPr>
-      <w:r>
-        <w:rPr/>
-      </w:r>
-    </w:p>
-    <w:p>
-      <w:pPr>
-        <w:pStyle w:val="Heading1"/>
-        <w:rPr/>
-      </w:pPr>
-      <w:r>
-        <w:rPr/>
-      </w:r>
-    </w:p>
-    <w:p>
-      <w:pPr>
-        <w:pStyle w:val="Heading1"/>
+        <w:pStyle w:val="LOnormal"/>
+        <w:rPr/>
+      </w:pPr>
+      <w:r>
+        <w:rPr/>
+      </w:r>
+    </w:p>
+    <w:p>
+      <w:pPr>
+        <w:pStyle w:val="LOnormal"/>
+        <w:rPr/>
+      </w:pPr>
+      <w:r>
+        <w:rPr/>
+      </w:r>
+    </w:p>
+    <w:p>
+      <w:pPr>
+        <w:pStyle w:val="LOnormal"/>
+        <w:rPr/>
+      </w:pPr>
+      <w:r>
+        <w:rPr/>
+      </w:r>
+    </w:p>
+    <w:p>
+      <w:pPr>
+        <w:pStyle w:val="LOnormal"/>
+        <w:rPr/>
+      </w:pPr>
+      <w:r>
+        <w:rPr/>
+      </w:r>
+    </w:p>
+    <w:p>
+      <w:pPr>
+        <w:pStyle w:val="LOnormal"/>
+        <w:rPr/>
+      </w:pPr>
+      <w:r>
+        <w:rPr/>
+      </w:r>
+    </w:p>
+    <w:p>
+      <w:pPr>
+        <w:pStyle w:val="LOnormal"/>
+        <w:rPr/>
+      </w:pPr>
+      <w:r>
+        <w:rPr/>
+      </w:r>
+    </w:p>
+    <w:p>
+      <w:pPr>
+        <w:pStyle w:val="LOnormal"/>
+        <w:rPr/>
+      </w:pPr>
+      <w:r>
+        <w:rPr/>
+      </w:r>
+    </w:p>
+    <w:p>
+      <w:pPr>
+        <w:pStyle w:val="LOnormal"/>
+        <w:rPr/>
+      </w:pPr>
+      <w:r>
+        <w:rPr/>
+      </w:r>
+    </w:p>
+    <w:p>
+      <w:pPr>
+        <w:pStyle w:val="LOnormal"/>
+        <w:rPr/>
+      </w:pPr>
+      <w:r>
+        <w:rPr/>
+      </w:r>
+    </w:p>
+    <w:p>
+      <w:pPr>
+        <w:pStyle w:val="LOnormal"/>
         <w:rPr/>
       </w:pPr>
       <w:r>
@@ -3062,14 +3170,77 @@
     </w:p>
     <w:p>
       <w:pPr>
+        <w:pStyle w:val="LOnormal"/>
+        <w:rPr>
+          <w:sz w:val="18"/>
+          <w:szCs w:val="18"/>
+        </w:rPr>
+      </w:pPr>
+      <w:r>
+        <w:rPr/>
+      </w:r>
+    </w:p>
+    <w:p>
+      <w:pPr>
         <w:pStyle w:val="Heading1"/>
         <w:rPr/>
       </w:pPr>
       <w:bookmarkStart w:id="9" w:name="_a9bswny9ffj"/>
       <w:bookmarkEnd w:id="9"/>
       <w:r>
-        <w:rPr/>
-        <w:t>Triggers</w:t>
+        <w:drawing>
+          <wp:anchor behindDoc="0" distT="0" distB="0" distL="0" distR="0" simplePos="0" locked="0" layoutInCell="1" allowOverlap="1" relativeHeight="3">
+            <wp:simplePos x="0" y="0"/>
+            <wp:positionH relativeFrom="column">
+              <wp:align>center</wp:align>
+            </wp:positionH>
+            <wp:positionV relativeFrom="paragraph">
+              <wp:posOffset>635</wp:posOffset>
+            </wp:positionV>
+            <wp:extent cx="6853555" cy="3852545"/>
+            <wp:effectExtent l="0" t="0" r="0" b="0"/>
+            <wp:wrapSquare wrapText="largest"/>
+            <wp:docPr id="3" name="Image3" descr=""/>
+            <wp:cNvGraphicFramePr>
+              <a:graphicFrameLocks xmlns:a="http://schemas.openxmlformats.org/drawingml/2006/main" noChangeAspect="1"/>
+            </wp:cNvGraphicFramePr>
+            <a:graphic xmlns:a="http://schemas.openxmlformats.org/drawingml/2006/main">
+              <a:graphicData uri="http://schemas.openxmlformats.org/drawingml/2006/picture">
+                <pic:pic xmlns:pic="http://schemas.openxmlformats.org/drawingml/2006/picture">
+                  <pic:nvPicPr>
+                    <pic:cNvPr id="3" name="Image3" descr=""/>
+                    <pic:cNvPicPr>
+                      <a:picLocks noChangeAspect="1" noChangeArrowheads="1"/>
+                    </pic:cNvPicPr>
+                  </pic:nvPicPr>
+                  <pic:blipFill>
+                    <a:blip r:embed="rId4"/>
+                    <a:stretch>
+                      <a:fillRect/>
+                    </a:stretch>
+                  </pic:blipFill>
+                  <pic:spPr bwMode="auto">
+                    <a:xfrm>
+                      <a:off x="0" y="0"/>
+                      <a:ext cx="6853555" cy="3852545"/>
+                    </a:xfrm>
+                    <a:prstGeom prst="rect">
+                      <a:avLst/>
+                    </a:prstGeom>
+                  </pic:spPr>
+                </pic:pic>
+              </a:graphicData>
+            </a:graphic>
+          </wp:anchor>
+        </w:drawing>
+      </w:r>
+      <w:r>
+        <w:rPr/>
+        <w:t>T</w:t>
+      </w:r>
+      <w:r>
+        <w:rPr/>
+        <w:t>riggers</w:t>
       </w:r>
     </w:p>
     <w:p>
@@ -4686,7 +4857,7 @@
           <w:sz w:val="18"/>
           <w:szCs w:val="18"/>
         </w:rPr>
-        <w:t>END IF;</w:t>
+        <w:t>END IF;-</w:t>
       </w:r>
     </w:p>
     <w:p>
@@ -5002,7 +5173,89 @@
       </w:pPr>
       <w:r>
         <w:rPr/>
-        <w:t>&lt;Write a few english sentences and SQL queries for them. Ensure Advanced at least 2 correlated-nested and 2 aggregate queries. 1 or 2 outer join queries&gt;</w:t>
+      </w:r>
+    </w:p>
+    <w:p>
+      <w:pPr>
+        <w:pStyle w:val="LOnormal"/>
+        <w:rPr/>
+      </w:pPr>
+      <w:r>
+        <w:rPr/>
+        <w:t>INSERTIONS</w:t>
+      </w:r>
+    </w:p>
+    <w:p>
+      <w:pPr>
+        <w:pStyle w:val="LOnormal"/>
+        <w:rPr/>
+      </w:pPr>
+      <w:r>
+        <w:rPr/>
+      </w:r>
+    </w:p>
+    <w:p>
+      <w:pPr>
+        <w:pStyle w:val="LOnormal"/>
+        <w:rPr/>
+      </w:pPr>
+      <w:r>
+        <w:rPr/>
+        <w:t>Screenshot of the command used:</w:t>
+      </w:r>
+    </w:p>
+    <w:p>
+      <w:pPr>
+        <w:pStyle w:val="LOnormal"/>
+        <w:rPr/>
+      </w:pPr>
+      <w:r>
+        <w:rPr/>
+        <w:drawing>
+          <wp:anchor behindDoc="0" distT="0" distB="0" distL="0" distR="0" simplePos="0" locked="0" layoutInCell="1" allowOverlap="1" relativeHeight="8">
+            <wp:simplePos x="0" y="0"/>
+            <wp:positionH relativeFrom="column">
+              <wp:posOffset>-43815</wp:posOffset>
+            </wp:positionH>
+            <wp:positionV relativeFrom="paragraph">
+              <wp:posOffset>398780</wp:posOffset>
+            </wp:positionV>
+            <wp:extent cx="5731510" cy="725805"/>
+            <wp:effectExtent l="0" t="0" r="0" b="0"/>
+            <wp:wrapSquare wrapText="largest"/>
+            <wp:docPr id="4" name="Image7" descr=""/>
+            <wp:cNvGraphicFramePr>
+              <a:graphicFrameLocks xmlns:a="http://schemas.openxmlformats.org/drawingml/2006/main" noChangeAspect="1"/>
+            </wp:cNvGraphicFramePr>
+            <a:graphic xmlns:a="http://schemas.openxmlformats.org/drawingml/2006/main">
+              <a:graphicData uri="http://schemas.openxmlformats.org/drawingml/2006/picture">
+                <pic:pic xmlns:pic="http://schemas.openxmlformats.org/drawingml/2006/picture">
+                  <pic:nvPicPr>
+                    <pic:cNvPr id="4" name="Image7" descr=""/>
+                    <pic:cNvPicPr>
+                      <a:picLocks noChangeAspect="1" noChangeArrowheads="1"/>
+                    </pic:cNvPicPr>
+                  </pic:nvPicPr>
+                  <pic:blipFill>
+                    <a:blip r:embed="rId5"/>
+                    <a:stretch>
+                      <a:fillRect/>
+                    </a:stretch>
+                  </pic:blipFill>
+                  <pic:spPr bwMode="auto">
+                    <a:xfrm>
+                      <a:off x="0" y="0"/>
+                      <a:ext cx="5731510" cy="725805"/>
+                    </a:xfrm>
+                    <a:prstGeom prst="rect">
+                      <a:avLst/>
+                    </a:prstGeom>
+                  </pic:spPr>
+                </pic:pic>
+              </a:graphicData>
+            </a:graphic>
+          </wp:anchor>
+        </w:drawing>
       </w:r>
     </w:p>
     <w:p>
@@ -5091,7 +5344,21 @@
           <w:sz w:val="18"/>
           <w:szCs w:val="18"/>
         </w:rPr>
-        <w:t xml:space="preserve"> dateReturned = '2020-06-15'  </w:t>
+        <w:t xml:space="preserve"> dateReturned = '2020-06-1</w:t>
+      </w:r>
+      <w:r>
+        <w:rPr>
+          <w:sz w:val="18"/>
+          <w:szCs w:val="18"/>
+        </w:rPr>
+        <w:t>2</w:t>
+      </w:r>
+      <w:r>
+        <w:rPr>
+          <w:sz w:val="18"/>
+          <w:szCs w:val="18"/>
+        </w:rPr>
+        <w:t xml:space="preserve">'  </w:t>
       </w:r>
       <w:r>
         <w:rPr>
@@ -5109,7 +5376,21 @@
           <w:sz w:val="18"/>
           <w:szCs w:val="18"/>
         </w:rPr>
-        <w:t>bookID = 'BK3';</w:t>
+        <w:t>bookID = 'BK</w:t>
+      </w:r>
+      <w:r>
+        <w:rPr>
+          <w:sz w:val="18"/>
+          <w:szCs w:val="18"/>
+        </w:rPr>
+        <w:t>2</w:t>
+      </w:r>
+      <w:r>
+        <w:rPr>
+          <w:sz w:val="18"/>
+          <w:szCs w:val="18"/>
+        </w:rPr>
+        <w:t>';</w:t>
       </w:r>
     </w:p>
     <w:p>
@@ -5128,306 +5409,13 @@
     <w:p>
       <w:pPr>
         <w:pStyle w:val="LOnormal"/>
-        <w:rPr/>
-      </w:pPr>
-      <w:r>
-        <w:rPr/>
-      </w:r>
-    </w:p>
-    <w:p>
-      <w:pPr>
-        <w:pStyle w:val="LOnormal"/>
-        <w:rPr/>
-      </w:pPr>
-      <w:r>
-        <w:rPr/>
-        <w:t>NESTED QUERIES</w:t>
-      </w:r>
-    </w:p>
-    <w:p>
-      <w:pPr>
-        <w:pStyle w:val="LOnormal"/>
-        <w:rPr/>
-      </w:pPr>
-      <w:r>
-        <w:rPr/>
-      </w:r>
-    </w:p>
-    <w:p>
-      <w:pPr>
-        <w:pStyle w:val="LOnormal"/>
-        <w:rPr/>
-      </w:pPr>
-      <w:r>
-        <w:rPr/>
-        <w:t>Sentence: Display the details of customers who have not returned books yet.</w:t>
-      </w:r>
-    </w:p>
-    <w:p>
-      <w:pPr>
-        <w:pStyle w:val="LOnormal"/>
-        <w:rPr/>
-      </w:pPr>
-      <w:r>
-        <w:rPr/>
-      </w:r>
-    </w:p>
-    <w:p>
-      <w:pPr>
-        <w:pStyle w:val="LOnormal"/>
-        <w:rPr>
-          <w:sz w:val="18"/>
-          <w:szCs w:val="18"/>
-        </w:rPr>
-      </w:pPr>
-      <w:r>
-        <w:rPr>
-          <w:sz w:val="18"/>
-          <w:szCs w:val="18"/>
-        </w:rPr>
-        <w:t>SELECT customerID, firstName, lastName FROM customer</w:t>
-      </w:r>
-    </w:p>
-    <w:p>
-      <w:pPr>
-        <w:pStyle w:val="LOnormal"/>
-        <w:rPr>
-          <w:sz w:val="18"/>
-          <w:szCs w:val="18"/>
-        </w:rPr>
-      </w:pPr>
-      <w:r>
-        <w:rPr>
-          <w:sz w:val="18"/>
-          <w:szCs w:val="18"/>
-        </w:rPr>
-        <w:t>WHERE customerID IN (SELECT customerID FROM borrowed WHERE returnStatus = 'NOT RETURNED');</w:t>
-      </w:r>
-    </w:p>
-    <w:p>
-      <w:pPr>
-        <w:pStyle w:val="LOnormal"/>
-        <w:rPr/>
-      </w:pPr>
-      <w:r>
-        <w:rPr/>
-        <w:t>(Customer’s relevant details who have not yet returned the books are displayed via this command.)</w:t>
-      </w:r>
-    </w:p>
-    <w:p>
-      <w:pPr>
-        <w:pStyle w:val="LOnormal"/>
-        <w:rPr/>
-      </w:pPr>
-      <w:r>
-        <w:rPr/>
-      </w:r>
-    </w:p>
-    <w:p>
-      <w:pPr>
-        <w:pStyle w:val="LOnormal"/>
-        <w:rPr/>
-      </w:pPr>
-      <w:r>
-        <w:rPr/>
-        <w:t>Sentence: Display the customerID and branchID to which he/she should pay a fine to.</w:t>
-      </w:r>
-    </w:p>
-    <w:p>
-      <w:pPr>
-        <w:pStyle w:val="LOnormal"/>
-        <w:rPr/>
-      </w:pPr>
-      <w:r>
-        <w:rPr/>
-      </w:r>
-    </w:p>
-    <w:p>
-      <w:pPr>
-        <w:pStyle w:val="LOnormal"/>
-        <w:rPr>
-          <w:sz w:val="18"/>
-          <w:szCs w:val="18"/>
-        </w:rPr>
-      </w:pPr>
-      <w:r>
-        <w:rPr>
-          <w:sz w:val="18"/>
-          <w:szCs w:val="18"/>
-        </w:rPr>
-        <w:t>SELECT cs.customerID, cs.branchID, borrowed.payFine FROM customer_subscription cs, borrowed</w:t>
-      </w:r>
-    </w:p>
-    <w:p>
-      <w:pPr>
-        <w:pStyle w:val="LOnormal"/>
-        <w:rPr>
-          <w:sz w:val="18"/>
-          <w:szCs w:val="18"/>
-        </w:rPr>
-      </w:pPr>
-      <w:r>
-        <w:rPr>
-          <w:sz w:val="18"/>
-          <w:szCs w:val="18"/>
-        </w:rPr>
-        <w:t>WHERE</w:t>
-      </w:r>
-    </w:p>
-    <w:p>
-      <w:pPr>
-        <w:pStyle w:val="LOnormal"/>
-        <w:rPr>
-          <w:sz w:val="18"/>
-          <w:szCs w:val="18"/>
-        </w:rPr>
-      </w:pPr>
-      <w:r>
-        <w:rPr>
-          <w:sz w:val="18"/>
-          <w:szCs w:val="18"/>
-        </w:rPr>
-        <w:t>borrowed.payFine IS NOT NULL</w:t>
-      </w:r>
-    </w:p>
-    <w:p>
-      <w:pPr>
-        <w:pStyle w:val="LOnormal"/>
-        <w:rPr>
-          <w:sz w:val="18"/>
-          <w:szCs w:val="18"/>
-        </w:rPr>
-      </w:pPr>
-      <w:r>
-        <w:rPr>
-          <w:sz w:val="18"/>
-          <w:szCs w:val="18"/>
-        </w:rPr>
-        <w:t>AND</w:t>
-      </w:r>
-    </w:p>
-    <w:p>
-      <w:pPr>
-        <w:pStyle w:val="LOnormal"/>
-        <w:rPr>
-          <w:sz w:val="18"/>
-          <w:szCs w:val="18"/>
-        </w:rPr>
-      </w:pPr>
-      <w:r>
-        <w:rPr>
-          <w:sz w:val="18"/>
-          <w:szCs w:val="18"/>
-        </w:rPr>
-        <w:t>cs.customerID = borrowed.customerID;</w:t>
-      </w:r>
-    </w:p>
-    <w:p>
-      <w:pPr>
-        <w:pStyle w:val="LOnormal"/>
-        <w:rPr/>
-      </w:pPr>
-      <w:r>
         <w:rPr>
           <w:sz w:val="22"/>
           <w:szCs w:val="22"/>
         </w:rPr>
-        <w:t>(This displays the customer who has to pay a fine, and the branch the customer should pay it to)</w:t>
-      </w:r>
-    </w:p>
-    <w:p>
-      <w:pPr>
-        <w:pStyle w:val="LOnormal"/>
-        <w:rPr/>
-      </w:pPr>
-      <w:r>
-        <w:rPr/>
-      </w:r>
-    </w:p>
-    <w:p>
-      <w:pPr>
-        <w:pStyle w:val="LOnormal"/>
-        <w:rPr/>
-      </w:pPr>
-      <w:r>
-        <w:rPr/>
-        <w:t>AGGREGATE QUERIES</w:t>
-      </w:r>
-    </w:p>
-    <w:p>
-      <w:pPr>
-        <w:pStyle w:val="LOnormal"/>
-        <w:rPr/>
-      </w:pPr>
-      <w:r>
-        <w:rPr/>
-      </w:r>
-    </w:p>
-    <w:p>
-      <w:pPr>
-        <w:pStyle w:val="LOnormal"/>
-        <w:rPr/>
-      </w:pPr>
-      <w:r>
-        <w:rPr/>
-        <w:t>Sentence: Show how many people are subscribed to each branch of the library based on branchID.</w:t>
-      </w:r>
-    </w:p>
-    <w:p>
-      <w:pPr>
-        <w:pStyle w:val="LOnormal"/>
-        <w:rPr/>
-      </w:pPr>
-      <w:r>
-        <w:rPr/>
-      </w:r>
-    </w:p>
-    <w:p>
-      <w:pPr>
-        <w:pStyle w:val="LOnormal"/>
-        <w:rPr>
-          <w:sz w:val="18"/>
-          <w:szCs w:val="18"/>
-        </w:rPr>
-      </w:pPr>
-      <w:r>
-        <w:rPr>
-          <w:sz w:val="18"/>
-          <w:szCs w:val="18"/>
-        </w:rPr>
-        <w:t>SELECT branchID, COUNT(customerID) AS numberOfCustomers FROM customer_subscription</w:t>
-      </w:r>
-    </w:p>
-    <w:p>
-      <w:pPr>
-        <w:pStyle w:val="LOnormal"/>
-        <w:rPr>
-          <w:sz w:val="18"/>
-          <w:szCs w:val="18"/>
-        </w:rPr>
-      </w:pPr>
-      <w:r>
-        <w:rPr>
-          <w:sz w:val="18"/>
-          <w:szCs w:val="18"/>
-        </w:rPr>
-        <w:t>GROUP BY branchID</w:t>
-      </w:r>
-    </w:p>
-    <w:p>
-      <w:pPr>
-        <w:pStyle w:val="LOnormal"/>
-        <w:rPr>
-          <w:sz w:val="18"/>
-          <w:szCs w:val="18"/>
-        </w:rPr>
-      </w:pPr>
-      <w:r>
-        <w:rPr>
-          <w:sz w:val="18"/>
-          <w:szCs w:val="18"/>
-        </w:rPr>
-        <w:t>ORDER BY numberOfCustomers DESC;</w:t>
+      </w:pPr>
+      <w:r>
+        <w:rPr/>
       </w:r>
     </w:p>
     <w:p>
@@ -5439,26 +5427,894 @@
         </w:rPr>
       </w:pPr>
       <w:r>
+        <w:rPr/>
+      </w:r>
+    </w:p>
+    <w:p>
+      <w:pPr>
+        <w:pStyle w:val="LOnormal"/>
         <w:rPr>
           <w:sz w:val="22"/>
           <w:szCs w:val="22"/>
         </w:rPr>
-        <w:t>(This command shows how many people are subscribed to which branch of the library based on branchID)</w:t>
-      </w:r>
-    </w:p>
-    <w:p>
-      <w:pPr>
-        <w:pStyle w:val="LOnormal"/>
+      </w:pPr>
+      <w:r>
+        <w:rPr/>
+        <w:drawing>
+          <wp:anchor behindDoc="0" distT="0" distB="0" distL="0" distR="0" simplePos="0" locked="0" layoutInCell="1" allowOverlap="1" relativeHeight="5">
+            <wp:simplePos x="0" y="0"/>
+            <wp:positionH relativeFrom="column">
+              <wp:posOffset>-488950</wp:posOffset>
+            </wp:positionH>
+            <wp:positionV relativeFrom="paragraph">
+              <wp:posOffset>265430</wp:posOffset>
+            </wp:positionV>
+            <wp:extent cx="6830060" cy="3839210"/>
+            <wp:effectExtent l="0" t="0" r="0" b="0"/>
+            <wp:wrapSquare wrapText="largest"/>
+            <wp:docPr id="5" name="Image4" descr=""/>
+            <wp:cNvGraphicFramePr>
+              <a:graphicFrameLocks xmlns:a="http://schemas.openxmlformats.org/drawingml/2006/main" noChangeAspect="1"/>
+            </wp:cNvGraphicFramePr>
+            <a:graphic xmlns:a="http://schemas.openxmlformats.org/drawingml/2006/main">
+              <a:graphicData uri="http://schemas.openxmlformats.org/drawingml/2006/picture">
+                <pic:pic xmlns:pic="http://schemas.openxmlformats.org/drawingml/2006/picture">
+                  <pic:nvPicPr>
+                    <pic:cNvPr id="5" name="Image4" descr=""/>
+                    <pic:cNvPicPr>
+                      <a:picLocks noChangeAspect="1" noChangeArrowheads="1"/>
+                    </pic:cNvPicPr>
+                  </pic:nvPicPr>
+                  <pic:blipFill>
+                    <a:blip r:embed="rId6"/>
+                    <a:stretch>
+                      <a:fillRect/>
+                    </a:stretch>
+                  </pic:blipFill>
+                  <pic:spPr bwMode="auto">
+                    <a:xfrm>
+                      <a:off x="0" y="0"/>
+                      <a:ext cx="6830060" cy="3839210"/>
+                    </a:xfrm>
+                    <a:prstGeom prst="rect">
+                      <a:avLst/>
+                    </a:prstGeom>
+                  </pic:spPr>
+                </pic:pic>
+              </a:graphicData>
+            </a:graphic>
+          </wp:anchor>
+        </w:drawing>
+      </w:r>
+    </w:p>
+    <w:p>
+      <w:pPr>
+        <w:pStyle w:val="LOnormal"/>
+        <w:rPr/>
+      </w:pPr>
+      <w:r>
+        <w:rPr/>
+      </w:r>
+    </w:p>
+    <w:p>
+      <w:pPr>
+        <w:pStyle w:val="LOnormal"/>
+        <w:rPr/>
+      </w:pPr>
+      <w:r>
+        <w:rPr/>
+      </w:r>
+    </w:p>
+    <w:p>
+      <w:pPr>
+        <w:pStyle w:val="LOnormal"/>
+        <w:rPr/>
+      </w:pPr>
+      <w:r>
+        <w:rPr/>
+      </w:r>
+    </w:p>
+    <w:p>
+      <w:pPr>
+        <w:pStyle w:val="LOnormal"/>
+        <w:rPr/>
+      </w:pPr>
+      <w:r>
+        <w:rPr/>
+        <w:t>NESTED QUERIES</w:t>
+      </w:r>
+    </w:p>
+    <w:p>
+      <w:pPr>
+        <w:pStyle w:val="LOnormal"/>
+        <w:rPr/>
+      </w:pPr>
+      <w:r>
+        <w:rPr/>
+      </w:r>
+    </w:p>
+    <w:p>
+      <w:pPr>
+        <w:pStyle w:val="LOnormal"/>
+        <w:rPr/>
+      </w:pPr>
+      <w:r>
+        <w:rPr/>
+        <w:t>Sentence: Display the details of customers who have not returned books yet.</w:t>
+      </w:r>
+    </w:p>
+    <w:p>
+      <w:pPr>
+        <w:pStyle w:val="LOnormal"/>
+        <w:rPr/>
+      </w:pPr>
+      <w:r>
+        <w:rPr/>
+      </w:r>
+    </w:p>
+    <w:p>
+      <w:pPr>
+        <w:pStyle w:val="LOnormal"/>
+        <w:rPr>
+          <w:sz w:val="18"/>
+          <w:szCs w:val="18"/>
+        </w:rPr>
+      </w:pPr>
+      <w:r>
+        <w:rPr>
+          <w:sz w:val="18"/>
+          <w:szCs w:val="18"/>
+        </w:rPr>
+        <w:t>SELECT customerID, firstName, lastName FROM customer</w:t>
+      </w:r>
+    </w:p>
+    <w:p>
+      <w:pPr>
+        <w:pStyle w:val="LOnormal"/>
+        <w:rPr>
+          <w:sz w:val="18"/>
+          <w:szCs w:val="18"/>
+        </w:rPr>
+      </w:pPr>
+      <w:r>
+        <w:rPr>
+          <w:sz w:val="18"/>
+          <w:szCs w:val="18"/>
+        </w:rPr>
+        <w:t>WHERE customerID IN (SELECT customerID FROM borrowed WHERE returnStatus = 'NOT RETURNED');</w:t>
+      </w:r>
+    </w:p>
+    <w:p>
+      <w:pPr>
+        <w:pStyle w:val="LOnormal"/>
+        <w:rPr/>
+      </w:pPr>
+      <w:r>
+        <w:rPr/>
+        <w:t>(Customer’s relevant details who have not yet returned the books are displayed via this command.)</w:t>
+      </w:r>
+    </w:p>
+    <w:p>
+      <w:pPr>
+        <w:pStyle w:val="LOnormal"/>
+        <w:rPr/>
+      </w:pPr>
+      <w:r>
+        <w:rPr/>
+      </w:r>
+    </w:p>
+    <w:p>
+      <w:pPr>
+        <w:pStyle w:val="LOnormal"/>
+        <w:rPr/>
+      </w:pPr>
+      <w:r>
+        <w:rPr/>
+      </w:r>
+    </w:p>
+    <w:p>
+      <w:pPr>
+        <w:pStyle w:val="LOnormal"/>
+        <w:rPr/>
+      </w:pPr>
+      <w:r>
+        <w:rPr/>
+      </w:r>
+    </w:p>
+    <w:p>
+      <w:pPr>
+        <w:pStyle w:val="LOnormal"/>
+        <w:rPr/>
+      </w:pPr>
+      <w:r>
+        <w:rPr/>
+      </w:r>
+    </w:p>
+    <w:p>
+      <w:pPr>
+        <w:pStyle w:val="LOnormal"/>
+        <w:rPr/>
+      </w:pPr>
+      <w:r>
+        <w:rPr/>
+      </w:r>
+    </w:p>
+    <w:p>
+      <w:pPr>
+        <w:pStyle w:val="LOnormal"/>
+        <w:rPr/>
+      </w:pPr>
+      <w:r>
+        <w:rPr/>
+        <w:drawing>
+          <wp:anchor behindDoc="1" distT="0" distB="0" distL="0" distR="0" simplePos="0" locked="0" layoutInCell="1" allowOverlap="1" relativeHeight="6">
+            <wp:simplePos x="0" y="0"/>
+            <wp:positionH relativeFrom="column">
+              <wp:posOffset>-381635</wp:posOffset>
+            </wp:positionH>
+            <wp:positionV relativeFrom="paragraph">
+              <wp:posOffset>-334010</wp:posOffset>
+            </wp:positionV>
+            <wp:extent cx="6650355" cy="3738880"/>
+            <wp:effectExtent l="0" t="0" r="0" b="0"/>
+            <wp:wrapNone/>
+            <wp:docPr id="6" name="Image5" descr=""/>
+            <wp:cNvGraphicFramePr>
+              <a:graphicFrameLocks xmlns:a="http://schemas.openxmlformats.org/drawingml/2006/main" noChangeAspect="1"/>
+            </wp:cNvGraphicFramePr>
+            <a:graphic xmlns:a="http://schemas.openxmlformats.org/drawingml/2006/main">
+              <a:graphicData uri="http://schemas.openxmlformats.org/drawingml/2006/picture">
+                <pic:pic xmlns:pic="http://schemas.openxmlformats.org/drawingml/2006/picture">
+                  <pic:nvPicPr>
+                    <pic:cNvPr id="6" name="Image5" descr=""/>
+                    <pic:cNvPicPr>
+                      <a:picLocks noChangeAspect="1" noChangeArrowheads="1"/>
+                    </pic:cNvPicPr>
+                  </pic:nvPicPr>
+                  <pic:blipFill>
+                    <a:blip r:embed="rId7"/>
+                    <a:stretch>
+                      <a:fillRect/>
+                    </a:stretch>
+                  </pic:blipFill>
+                  <pic:spPr bwMode="auto">
+                    <a:xfrm>
+                      <a:off x="0" y="0"/>
+                      <a:ext cx="6650355" cy="3738880"/>
+                    </a:xfrm>
+                    <a:prstGeom prst="rect">
+                      <a:avLst/>
+                    </a:prstGeom>
+                  </pic:spPr>
+                </pic:pic>
+              </a:graphicData>
+            </a:graphic>
+          </wp:anchor>
+        </w:drawing>
+      </w:r>
+    </w:p>
+    <w:p>
+      <w:pPr>
+        <w:pStyle w:val="LOnormal"/>
+        <w:rPr/>
+      </w:pPr>
+      <w:r>
+        <w:rPr/>
+      </w:r>
+    </w:p>
+    <w:p>
+      <w:pPr>
+        <w:pStyle w:val="LOnormal"/>
+        <w:rPr/>
+      </w:pPr>
+      <w:r>
+        <w:rPr/>
+      </w:r>
+    </w:p>
+    <w:p>
+      <w:pPr>
+        <w:pStyle w:val="LOnormal"/>
+        <w:rPr/>
+      </w:pPr>
+      <w:r>
+        <w:rPr/>
+      </w:r>
+    </w:p>
+    <w:p>
+      <w:pPr>
+        <w:pStyle w:val="LOnormal"/>
+        <w:rPr/>
+      </w:pPr>
+      <w:r>
+        <w:rPr/>
+      </w:r>
+    </w:p>
+    <w:p>
+      <w:pPr>
+        <w:pStyle w:val="LOnormal"/>
+        <w:rPr/>
+      </w:pPr>
+      <w:r>
+        <w:rPr/>
+      </w:r>
+    </w:p>
+    <w:p>
+      <w:pPr>
+        <w:pStyle w:val="LOnormal"/>
+        <w:rPr/>
+      </w:pPr>
+      <w:r>
+        <w:rPr/>
+      </w:r>
+    </w:p>
+    <w:p>
+      <w:pPr>
+        <w:pStyle w:val="LOnormal"/>
+        <w:rPr/>
+      </w:pPr>
+      <w:r>
+        <w:rPr/>
+      </w:r>
+    </w:p>
+    <w:p>
+      <w:pPr>
+        <w:pStyle w:val="LOnormal"/>
+        <w:rPr/>
+      </w:pPr>
+      <w:r>
+        <w:rPr/>
+      </w:r>
+    </w:p>
+    <w:p>
+      <w:pPr>
+        <w:pStyle w:val="LOnormal"/>
+        <w:rPr/>
+      </w:pPr>
+      <w:r>
+        <w:rPr/>
+      </w:r>
+    </w:p>
+    <w:p>
+      <w:pPr>
+        <w:pStyle w:val="LOnormal"/>
+        <w:rPr/>
+      </w:pPr>
+      <w:r>
+        <w:rPr/>
+      </w:r>
+    </w:p>
+    <w:p>
+      <w:pPr>
+        <w:pStyle w:val="LOnormal"/>
+        <w:rPr/>
+      </w:pPr>
+      <w:r>
+        <w:rPr/>
+      </w:r>
+    </w:p>
+    <w:p>
+      <w:pPr>
+        <w:pStyle w:val="LOnormal"/>
+        <w:rPr/>
+      </w:pPr>
+      <w:r>
+        <w:rPr/>
+      </w:r>
+    </w:p>
+    <w:p>
+      <w:pPr>
+        <w:pStyle w:val="LOnormal"/>
+        <w:rPr/>
+      </w:pPr>
+      <w:r>
+        <w:rPr/>
+      </w:r>
+    </w:p>
+    <w:p>
+      <w:pPr>
+        <w:pStyle w:val="LOnormal"/>
+        <w:rPr/>
+      </w:pPr>
+      <w:r>
+        <w:rPr/>
+      </w:r>
+    </w:p>
+    <w:p>
+      <w:pPr>
+        <w:pStyle w:val="LOnormal"/>
+        <w:rPr/>
+      </w:pPr>
+      <w:r>
+        <w:rPr/>
+      </w:r>
+    </w:p>
+    <w:p>
+      <w:pPr>
+        <w:pStyle w:val="LOnormal"/>
+        <w:rPr/>
+      </w:pPr>
+      <w:r>
+        <w:rPr/>
+      </w:r>
+    </w:p>
+    <w:p>
+      <w:pPr>
+        <w:pStyle w:val="LOnormal"/>
+        <w:rPr/>
+      </w:pPr>
+      <w:r>
+        <w:rPr/>
+      </w:r>
+    </w:p>
+    <w:p>
+      <w:pPr>
+        <w:pStyle w:val="LOnormal"/>
+        <w:rPr/>
+      </w:pPr>
+      <w:r>
+        <w:rPr/>
+      </w:r>
+    </w:p>
+    <w:p>
+      <w:pPr>
+        <w:pStyle w:val="LOnormal"/>
+        <w:rPr/>
+      </w:pPr>
+      <w:r>
+        <w:rPr/>
+      </w:r>
+    </w:p>
+    <w:p>
+      <w:pPr>
+        <w:pStyle w:val="LOnormal"/>
+        <w:rPr/>
+      </w:pPr>
+      <w:r>
+        <w:rPr/>
+      </w:r>
+    </w:p>
+    <w:p>
+      <w:pPr>
+        <w:pStyle w:val="LOnormal"/>
+        <w:rPr/>
+      </w:pPr>
+      <w:r>
+        <w:rPr/>
+      </w:r>
+    </w:p>
+    <w:p>
+      <w:pPr>
+        <w:pStyle w:val="LOnormal"/>
+        <w:rPr/>
+      </w:pPr>
+      <w:r>
+        <w:rPr/>
+        <w:t>Sentence: Display the customerID and branchID to which he/she should pay a fine to.</w:t>
+      </w:r>
+    </w:p>
+    <w:p>
+      <w:pPr>
+        <w:pStyle w:val="LOnormal"/>
+        <w:rPr/>
+      </w:pPr>
+      <w:r>
+        <w:rPr/>
+      </w:r>
+    </w:p>
+    <w:p>
+      <w:pPr>
+        <w:pStyle w:val="LOnormal"/>
+        <w:rPr>
+          <w:sz w:val="18"/>
+          <w:szCs w:val="18"/>
+        </w:rPr>
+      </w:pPr>
+      <w:r>
+        <w:rPr>
+          <w:sz w:val="18"/>
+          <w:szCs w:val="18"/>
+        </w:rPr>
+        <w:t>SELECT cs.customerID, cs.branchID, borrowed.payFine FROM customer_subscription cs, borrowed</w:t>
+      </w:r>
+    </w:p>
+    <w:p>
+      <w:pPr>
+        <w:pStyle w:val="LOnormal"/>
+        <w:rPr>
+          <w:sz w:val="18"/>
+          <w:szCs w:val="18"/>
+        </w:rPr>
+      </w:pPr>
+      <w:r>
+        <w:rPr>
+          <w:sz w:val="18"/>
+          <w:szCs w:val="18"/>
+        </w:rPr>
+        <w:t>WHERE</w:t>
+      </w:r>
+    </w:p>
+    <w:p>
+      <w:pPr>
+        <w:pStyle w:val="LOnormal"/>
+        <w:rPr>
+          <w:sz w:val="18"/>
+          <w:szCs w:val="18"/>
+        </w:rPr>
+      </w:pPr>
+      <w:r>
+        <w:rPr>
+          <w:sz w:val="18"/>
+          <w:szCs w:val="18"/>
+        </w:rPr>
+        <w:t>borrowed.payFine IS NOT NULL</w:t>
+      </w:r>
+    </w:p>
+    <w:p>
+      <w:pPr>
+        <w:pStyle w:val="LOnormal"/>
+        <w:rPr>
+          <w:sz w:val="18"/>
+          <w:szCs w:val="18"/>
+        </w:rPr>
+      </w:pPr>
+      <w:r>
+        <w:rPr>
+          <w:sz w:val="18"/>
+          <w:szCs w:val="18"/>
+        </w:rPr>
+        <w:t>AND</w:t>
+      </w:r>
+    </w:p>
+    <w:p>
+      <w:pPr>
+        <w:pStyle w:val="LOnormal"/>
+        <w:rPr>
+          <w:sz w:val="18"/>
+          <w:szCs w:val="18"/>
+        </w:rPr>
+      </w:pPr>
+      <w:r>
+        <w:rPr>
+          <w:sz w:val="18"/>
+          <w:szCs w:val="18"/>
+        </w:rPr>
+        <w:t>cs.customerID = borrowed.customerID;</w:t>
+      </w:r>
+    </w:p>
+    <w:p>
+      <w:pPr>
+        <w:pStyle w:val="LOnormal"/>
+        <w:rPr/>
+      </w:pPr>
+      <w:r>
         <w:rPr>
           <w:sz w:val="22"/>
           <w:szCs w:val="22"/>
         </w:rPr>
-      </w:pPr>
-      <w:r>
+        <w:t>(This displays the customer who has to pay a fine, and the branch the customer should pay it to)</w:t>
+      </w:r>
+    </w:p>
+    <w:p>
+      <w:pPr>
+        <w:pStyle w:val="LOnormal"/>
         <w:rPr>
           <w:sz w:val="22"/>
           <w:szCs w:val="22"/>
         </w:rPr>
+      </w:pPr>
+      <w:r>
+        <w:rPr/>
+      </w:r>
+    </w:p>
+    <w:p>
+      <w:pPr>
+        <w:pStyle w:val="LOnormal"/>
+        <w:rPr/>
+      </w:pPr>
+      <w:r>
+        <w:rPr/>
+        <w:drawing>
+          <wp:anchor behindDoc="1" distT="0" distB="0" distL="0" distR="0" simplePos="0" locked="0" layoutInCell="1" allowOverlap="1" relativeHeight="7">
+            <wp:simplePos x="0" y="0"/>
+            <wp:positionH relativeFrom="column">
+              <wp:posOffset>-344805</wp:posOffset>
+            </wp:positionH>
+            <wp:positionV relativeFrom="paragraph">
+              <wp:posOffset>83820</wp:posOffset>
+            </wp:positionV>
+            <wp:extent cx="6697980" cy="3764915"/>
+            <wp:effectExtent l="0" t="0" r="0" b="0"/>
+            <wp:wrapNone/>
+            <wp:docPr id="7" name="Image6" descr=""/>
+            <wp:cNvGraphicFramePr>
+              <a:graphicFrameLocks xmlns:a="http://schemas.openxmlformats.org/drawingml/2006/main" noChangeAspect="1"/>
+            </wp:cNvGraphicFramePr>
+            <a:graphic xmlns:a="http://schemas.openxmlformats.org/drawingml/2006/main">
+              <a:graphicData uri="http://schemas.openxmlformats.org/drawingml/2006/picture">
+                <pic:pic xmlns:pic="http://schemas.openxmlformats.org/drawingml/2006/picture">
+                  <pic:nvPicPr>
+                    <pic:cNvPr id="7" name="Image6" descr=""/>
+                    <pic:cNvPicPr>
+                      <a:picLocks noChangeAspect="1" noChangeArrowheads="1"/>
+                    </pic:cNvPicPr>
+                  </pic:nvPicPr>
+                  <pic:blipFill>
+                    <a:blip r:embed="rId8"/>
+                    <a:stretch>
+                      <a:fillRect/>
+                    </a:stretch>
+                  </pic:blipFill>
+                  <pic:spPr bwMode="auto">
+                    <a:xfrm>
+                      <a:off x="0" y="0"/>
+                      <a:ext cx="6697980" cy="3764915"/>
+                    </a:xfrm>
+                    <a:prstGeom prst="rect">
+                      <a:avLst/>
+                    </a:prstGeom>
+                  </pic:spPr>
+                </pic:pic>
+              </a:graphicData>
+            </a:graphic>
+          </wp:anchor>
+        </w:drawing>
+      </w:r>
+    </w:p>
+    <w:p>
+      <w:pPr>
+        <w:pStyle w:val="LOnormal"/>
+        <w:rPr/>
+      </w:pPr>
+      <w:r>
+        <w:rPr/>
+      </w:r>
+    </w:p>
+    <w:p>
+      <w:pPr>
+        <w:pStyle w:val="LOnormal"/>
+        <w:rPr/>
+      </w:pPr>
+      <w:r>
+        <w:rPr/>
+      </w:r>
+    </w:p>
+    <w:p>
+      <w:pPr>
+        <w:pStyle w:val="LOnormal"/>
+        <w:rPr/>
+      </w:pPr>
+      <w:r>
+        <w:rPr/>
+      </w:r>
+    </w:p>
+    <w:p>
+      <w:pPr>
+        <w:pStyle w:val="LOnormal"/>
+        <w:rPr/>
+      </w:pPr>
+      <w:r>
+        <w:rPr/>
+      </w:r>
+    </w:p>
+    <w:p>
+      <w:pPr>
+        <w:pStyle w:val="LOnormal"/>
+        <w:rPr/>
+      </w:pPr>
+      <w:r>
+        <w:rPr/>
+      </w:r>
+    </w:p>
+    <w:p>
+      <w:pPr>
+        <w:pStyle w:val="LOnormal"/>
+        <w:rPr/>
+      </w:pPr>
+      <w:r>
+        <w:rPr/>
+      </w:r>
+    </w:p>
+    <w:p>
+      <w:pPr>
+        <w:pStyle w:val="LOnormal"/>
+        <w:rPr/>
+      </w:pPr>
+      <w:r>
+        <w:rPr/>
+      </w:r>
+    </w:p>
+    <w:p>
+      <w:pPr>
+        <w:pStyle w:val="LOnormal"/>
+        <w:rPr/>
+      </w:pPr>
+      <w:r>
+        <w:rPr/>
+      </w:r>
+    </w:p>
+    <w:p>
+      <w:pPr>
+        <w:pStyle w:val="LOnormal"/>
+        <w:rPr/>
+      </w:pPr>
+      <w:r>
+        <w:rPr/>
+      </w:r>
+    </w:p>
+    <w:p>
+      <w:pPr>
+        <w:pStyle w:val="LOnormal"/>
+        <w:rPr/>
+      </w:pPr>
+      <w:r>
+        <w:rPr/>
+      </w:r>
+    </w:p>
+    <w:p>
+      <w:pPr>
+        <w:pStyle w:val="LOnormal"/>
+        <w:rPr/>
+      </w:pPr>
+      <w:r>
+        <w:rPr/>
+      </w:r>
+    </w:p>
+    <w:p>
+      <w:pPr>
+        <w:pStyle w:val="LOnormal"/>
+        <w:rPr/>
+      </w:pPr>
+      <w:r>
+        <w:rPr/>
+      </w:r>
+    </w:p>
+    <w:p>
+      <w:pPr>
+        <w:pStyle w:val="LOnormal"/>
+        <w:rPr/>
+      </w:pPr>
+      <w:r>
+        <w:rPr/>
+      </w:r>
+    </w:p>
+    <w:p>
+      <w:pPr>
+        <w:pStyle w:val="LOnormal"/>
+        <w:rPr/>
+      </w:pPr>
+      <w:r>
+        <w:rPr/>
+      </w:r>
+    </w:p>
+    <w:p>
+      <w:pPr>
+        <w:pStyle w:val="LOnormal"/>
+        <w:rPr/>
+      </w:pPr>
+      <w:r>
+        <w:rPr/>
+      </w:r>
+    </w:p>
+    <w:p>
+      <w:pPr>
+        <w:pStyle w:val="LOnormal"/>
+        <w:rPr/>
+      </w:pPr>
+      <w:r>
+        <w:rPr/>
+      </w:r>
+    </w:p>
+    <w:p>
+      <w:pPr>
+        <w:pStyle w:val="LOnormal"/>
+        <w:rPr/>
+      </w:pPr>
+      <w:r>
+        <w:rPr/>
+      </w:r>
+    </w:p>
+    <w:p>
+      <w:pPr>
+        <w:pStyle w:val="LOnormal"/>
+        <w:rPr/>
+      </w:pPr>
+      <w:r>
+        <w:rPr/>
+      </w:r>
+    </w:p>
+    <w:p>
+      <w:pPr>
+        <w:pStyle w:val="LOnormal"/>
+        <w:rPr/>
+      </w:pPr>
+      <w:r>
+        <w:rPr/>
+      </w:r>
+    </w:p>
+    <w:p>
+      <w:pPr>
+        <w:pStyle w:val="LOnormal"/>
+        <w:rPr/>
+      </w:pPr>
+      <w:r>
+        <w:rPr/>
+        <w:t>AGGREGATE QUERIES</w:t>
+      </w:r>
+    </w:p>
+    <w:p>
+      <w:pPr>
+        <w:pStyle w:val="LOnormal"/>
+        <w:rPr/>
+      </w:pPr>
+      <w:r>
+        <w:rPr/>
+      </w:r>
+    </w:p>
+    <w:p>
+      <w:pPr>
+        <w:pStyle w:val="LOnormal"/>
+        <w:rPr/>
+      </w:pPr>
+      <w:r>
+        <w:rPr/>
+        <w:t>Sentence: Show how many people are subscribed to each branch of the library based on branchID.</w:t>
+      </w:r>
+    </w:p>
+    <w:p>
+      <w:pPr>
+        <w:pStyle w:val="LOnormal"/>
+        <w:rPr/>
+      </w:pPr>
+      <w:r>
+        <w:rPr/>
+      </w:r>
+    </w:p>
+    <w:p>
+      <w:pPr>
+        <w:pStyle w:val="LOnormal"/>
+        <w:rPr>
+          <w:sz w:val="18"/>
+          <w:szCs w:val="18"/>
+        </w:rPr>
+      </w:pPr>
+      <w:r>
+        <w:rPr>
+          <w:sz w:val="18"/>
+          <w:szCs w:val="18"/>
+        </w:rPr>
+        <w:t>SELECT branchID, COUNT(customerID) AS numberOfCustomers FROM customer_subscription</w:t>
+      </w:r>
+    </w:p>
+    <w:p>
+      <w:pPr>
+        <w:pStyle w:val="LOnormal"/>
+        <w:rPr>
+          <w:sz w:val="18"/>
+          <w:szCs w:val="18"/>
+        </w:rPr>
+      </w:pPr>
+      <w:r>
+        <w:rPr>
+          <w:sz w:val="18"/>
+          <w:szCs w:val="18"/>
+        </w:rPr>
+        <w:t>GROUP BY branchID</w:t>
+      </w:r>
+    </w:p>
+    <w:p>
+      <w:pPr>
+        <w:pStyle w:val="LOnormal"/>
+        <w:rPr>
+          <w:sz w:val="18"/>
+          <w:szCs w:val="18"/>
+        </w:rPr>
+      </w:pPr>
+      <w:r>
+        <w:rPr>
+          <w:sz w:val="18"/>
+          <w:szCs w:val="18"/>
+        </w:rPr>
+        <w:t>ORDER BY numberOfCustomers DESC;</w:t>
       </w:r>
     </w:p>
     <w:p>
@@ -5474,7 +6330,7 @@
           <w:sz w:val="22"/>
           <w:szCs w:val="22"/>
         </w:rPr>
-        <w:t>Sentence: Show the name of the branch and how many are subscribed to that branch.</w:t>
+        <w:t>(This command shows how many people are subscribed to which branch of the library based on branchID)</w:t>
       </w:r>
     </w:p>
     <w:p>
@@ -5486,74 +6342,64 @@
         </w:rPr>
       </w:pPr>
       <w:r>
+        <w:rPr/>
+      </w:r>
+    </w:p>
+    <w:p>
+      <w:pPr>
+        <w:pStyle w:val="LOnormal"/>
         <w:rPr>
           <w:sz w:val="22"/>
           <w:szCs w:val="22"/>
         </w:rPr>
-      </w:r>
-    </w:p>
-    <w:p>
-      <w:pPr>
-        <w:pStyle w:val="LOnormal"/>
-        <w:rPr>
-          <w:sz w:val="18"/>
-          <w:szCs w:val="18"/>
-        </w:rPr>
-      </w:pPr>
-      <w:r>
-        <w:rPr>
-          <w:sz w:val="18"/>
-          <w:szCs w:val="18"/>
-        </w:rPr>
-        <w:t>SELECT b.branchName AS nameOfBranch, COUNT(cs.customerID) AS numberOfCustomers</w:t>
-      </w:r>
-    </w:p>
-    <w:p>
-      <w:pPr>
-        <w:pStyle w:val="LOnormal"/>
-        <w:rPr>
-          <w:sz w:val="18"/>
-          <w:szCs w:val="18"/>
-        </w:rPr>
-      </w:pPr>
-      <w:r>
-        <w:rPr>
-          <w:sz w:val="18"/>
-          <w:szCs w:val="18"/>
-        </w:rPr>
-        <w:t>FROM customer_subscription cs, branch b</w:t>
-      </w:r>
-    </w:p>
-    <w:p>
-      <w:pPr>
-        <w:pStyle w:val="LOnormal"/>
-        <w:rPr>
-          <w:sz w:val="18"/>
-          <w:szCs w:val="18"/>
-        </w:rPr>
-      </w:pPr>
-      <w:r>
-        <w:rPr>
-          <w:sz w:val="18"/>
-          <w:szCs w:val="18"/>
-        </w:rPr>
-        <w:t>WHERE cs.branchID = b.branchID</w:t>
-      </w:r>
-    </w:p>
-    <w:p>
-      <w:pPr>
-        <w:pStyle w:val="LOnormal"/>
-        <w:rPr>
-          <w:sz w:val="18"/>
-          <w:szCs w:val="18"/>
-        </w:rPr>
-      </w:pPr>
-      <w:r>
-        <w:rPr>
-          <w:sz w:val="18"/>
-          <w:szCs w:val="18"/>
-        </w:rPr>
-        <w:t>GROUP BY nameOfBranch</w:t>
+      </w:pPr>
+      <w:r>
+        <w:rPr/>
+        <w:drawing>
+          <wp:anchor behindDoc="0" distT="0" distB="0" distL="0" distR="0" simplePos="0" locked="0" layoutInCell="1" allowOverlap="1" relativeHeight="9">
+            <wp:simplePos x="0" y="0"/>
+            <wp:positionH relativeFrom="column">
+              <wp:posOffset>-230505</wp:posOffset>
+            </wp:positionH>
+            <wp:positionV relativeFrom="paragraph">
+              <wp:posOffset>635</wp:posOffset>
+            </wp:positionV>
+            <wp:extent cx="6435090" cy="3617595"/>
+            <wp:effectExtent l="0" t="0" r="0" b="0"/>
+            <wp:wrapSquare wrapText="largest"/>
+            <wp:docPr id="8" name="Image8" descr=""/>
+            <wp:cNvGraphicFramePr>
+              <a:graphicFrameLocks xmlns:a="http://schemas.openxmlformats.org/drawingml/2006/main" noChangeAspect="1"/>
+            </wp:cNvGraphicFramePr>
+            <a:graphic xmlns:a="http://schemas.openxmlformats.org/drawingml/2006/main">
+              <a:graphicData uri="http://schemas.openxmlformats.org/drawingml/2006/picture">
+                <pic:pic xmlns:pic="http://schemas.openxmlformats.org/drawingml/2006/picture">
+                  <pic:nvPicPr>
+                    <pic:cNvPr id="8" name="Image8" descr=""/>
+                    <pic:cNvPicPr>
+                      <a:picLocks noChangeAspect="1" noChangeArrowheads="1"/>
+                    </pic:cNvPicPr>
+                  </pic:nvPicPr>
+                  <pic:blipFill>
+                    <a:blip r:embed="rId9"/>
+                    <a:stretch>
+                      <a:fillRect/>
+                    </a:stretch>
+                  </pic:blipFill>
+                  <pic:spPr bwMode="auto">
+                    <a:xfrm>
+                      <a:off x="0" y="0"/>
+                      <a:ext cx="6435090" cy="3617595"/>
+                    </a:xfrm>
+                    <a:prstGeom prst="rect">
+                      <a:avLst/>
+                    </a:prstGeom>
+                  </pic:spPr>
+                </pic:pic>
+              </a:graphicData>
+            </a:graphic>
+          </wp:anchor>
+        </w:drawing>
       </w:r>
     </w:p>
     <w:p>
@@ -5569,7 +6415,6 @@
           <w:sz w:val="22"/>
           <w:szCs w:val="22"/>
         </w:rPr>
-        <w:t>(This command displays the name of the branch and number of customers subscribed to that branch)</w:t>
       </w:r>
     </w:p>
     <w:p>
@@ -5585,6 +6430,7 @@
           <w:sz w:val="22"/>
           <w:szCs w:val="22"/>
         </w:rPr>
+        <w:t>Sentence: Show the name of the branch and how many are subscribed to that branch.</w:t>
       </w:r>
     </w:p>
     <w:p>
@@ -5600,7 +6446,86 @@
           <w:sz w:val="22"/>
           <w:szCs w:val="22"/>
         </w:rPr>
-        <w:t>Sentence: Show the customer details of the customer who has to pay fine, the total fine they should pay, and to which branch.</w:t>
+      </w:r>
+    </w:p>
+    <w:p>
+      <w:pPr>
+        <w:pStyle w:val="LOnormal"/>
+        <w:rPr>
+          <w:sz w:val="18"/>
+          <w:szCs w:val="18"/>
+        </w:rPr>
+      </w:pPr>
+      <w:r>
+        <w:rPr>
+          <w:sz w:val="18"/>
+          <w:szCs w:val="18"/>
+        </w:rPr>
+        <w:t>SELECT b.branchName AS nameOfBranch, COUNT(cs.customerID) AS numberOfCustomers</w:t>
+      </w:r>
+    </w:p>
+    <w:p>
+      <w:pPr>
+        <w:pStyle w:val="LOnormal"/>
+        <w:rPr>
+          <w:sz w:val="18"/>
+          <w:szCs w:val="18"/>
+        </w:rPr>
+      </w:pPr>
+      <w:r>
+        <w:rPr>
+          <w:sz w:val="18"/>
+          <w:szCs w:val="18"/>
+        </w:rPr>
+        <w:t>FROM customer_subscription cs, branch b</w:t>
+      </w:r>
+    </w:p>
+    <w:p>
+      <w:pPr>
+        <w:pStyle w:val="LOnormal"/>
+        <w:rPr>
+          <w:sz w:val="18"/>
+          <w:szCs w:val="18"/>
+        </w:rPr>
+      </w:pPr>
+      <w:r>
+        <w:rPr>
+          <w:sz w:val="18"/>
+          <w:szCs w:val="18"/>
+        </w:rPr>
+        <w:t>WHERE cs.branchID = b.branchID</w:t>
+      </w:r>
+    </w:p>
+    <w:p>
+      <w:pPr>
+        <w:pStyle w:val="LOnormal"/>
+        <w:rPr>
+          <w:sz w:val="18"/>
+          <w:szCs w:val="18"/>
+        </w:rPr>
+      </w:pPr>
+      <w:r>
+        <w:rPr>
+          <w:sz w:val="18"/>
+          <w:szCs w:val="18"/>
+        </w:rPr>
+        <w:t>GROUP BY nameOfBranch</w:t>
+      </w:r>
+    </w:p>
+    <w:p>
+      <w:pPr>
+        <w:pStyle w:val="LOnormal"/>
+        <w:rPr>
+          <w:sz w:val="18"/>
+          <w:szCs w:val="18"/>
+        </w:rPr>
+      </w:pPr>
+      <w:r>
+        <w:rPr>
+          <w:sz w:val="18"/>
+          <w:szCs w:val="18"/>
+        </w:rPr>
+        <w:t>ORDER BY numberOfCustomers DESC;</w:t>
       </w:r>
     </w:p>
     <w:p>
@@ -5616,281 +6541,7 @@
           <w:sz w:val="22"/>
           <w:szCs w:val="22"/>
         </w:rPr>
-      </w:r>
-    </w:p>
-    <w:p>
-      <w:pPr>
-        <w:pStyle w:val="LOnormal"/>
-        <w:rPr>
-          <w:sz w:val="18"/>
-          <w:szCs w:val="18"/>
-        </w:rPr>
-      </w:pPr>
-      <w:r>
-        <w:rPr>
-          <w:sz w:val="18"/>
-          <w:szCs w:val="18"/>
-        </w:rPr>
-        <w:t>SELECT br.customerID, c.firstName, c.lastName, SUM(br.payFine) AS totalFine, b.branchName AS payHere</w:t>
-      </w:r>
-    </w:p>
-    <w:p>
-      <w:pPr>
-        <w:pStyle w:val="LOnormal"/>
-        <w:rPr>
-          <w:sz w:val="18"/>
-          <w:szCs w:val="18"/>
-        </w:rPr>
-      </w:pPr>
-      <w:r>
-        <w:rPr>
-          <w:sz w:val="18"/>
-          <w:szCs w:val="18"/>
-        </w:rPr>
-        <w:t>FROM borrowed br, customer c, branch b</w:t>
-      </w:r>
-    </w:p>
-    <w:p>
-      <w:pPr>
-        <w:pStyle w:val="LOnormal"/>
-        <w:rPr>
-          <w:sz w:val="18"/>
-          <w:szCs w:val="18"/>
-        </w:rPr>
-      </w:pPr>
-      <w:r>
-        <w:rPr>
-          <w:sz w:val="18"/>
-          <w:szCs w:val="18"/>
-        </w:rPr>
-        <w:t>WHERE</w:t>
-      </w:r>
-    </w:p>
-    <w:p>
-      <w:pPr>
-        <w:pStyle w:val="LOnormal"/>
-        <w:rPr>
-          <w:sz w:val="18"/>
-          <w:szCs w:val="18"/>
-        </w:rPr>
-      </w:pPr>
-      <w:r>
-        <w:rPr>
-          <w:sz w:val="18"/>
-          <w:szCs w:val="18"/>
-        </w:rPr>
-        <w:t>br.payFine IS NOT NULL</w:t>
-      </w:r>
-    </w:p>
-    <w:p>
-      <w:pPr>
-        <w:pStyle w:val="LOnormal"/>
-        <w:rPr>
-          <w:sz w:val="18"/>
-          <w:szCs w:val="18"/>
-        </w:rPr>
-      </w:pPr>
-      <w:r>
-        <w:rPr>
-          <w:sz w:val="18"/>
-          <w:szCs w:val="18"/>
-        </w:rPr>
-        <w:t>AND</w:t>
-      </w:r>
-    </w:p>
-    <w:p>
-      <w:pPr>
-        <w:pStyle w:val="LOnormal"/>
-        <w:rPr>
-          <w:sz w:val="18"/>
-          <w:szCs w:val="18"/>
-        </w:rPr>
-      </w:pPr>
-      <w:r>
-        <w:rPr>
-          <w:sz w:val="18"/>
-          <w:szCs w:val="18"/>
-        </w:rPr>
-        <w:t>br.customerID = c.customerID</w:t>
-      </w:r>
-    </w:p>
-    <w:p>
-      <w:pPr>
-        <w:pStyle w:val="LOnormal"/>
-        <w:rPr>
-          <w:sz w:val="18"/>
-          <w:szCs w:val="18"/>
-        </w:rPr>
-      </w:pPr>
-      <w:r>
-        <w:rPr>
-          <w:sz w:val="18"/>
-          <w:szCs w:val="18"/>
-        </w:rPr>
-        <w:t>AND</w:t>
-      </w:r>
-    </w:p>
-    <w:p>
-      <w:pPr>
-        <w:pStyle w:val="LOnormal"/>
-        <w:rPr>
-          <w:sz w:val="18"/>
-          <w:szCs w:val="18"/>
-        </w:rPr>
-      </w:pPr>
-      <w:r>
-        <w:rPr>
-          <w:sz w:val="18"/>
-          <w:szCs w:val="18"/>
-        </w:rPr>
-        <w:t>b.branchName IN (SELECT branchName FROM branch WHERE branchID IN (</w:t>
-      </w:r>
-    </w:p>
-    <w:p>
-      <w:pPr>
-        <w:pStyle w:val="LOnormal"/>
-        <w:rPr>
-          <w:sz w:val="18"/>
-          <w:szCs w:val="18"/>
-        </w:rPr>
-      </w:pPr>
-      <w:r>
-        <w:rPr>
-          <w:sz w:val="18"/>
-          <w:szCs w:val="18"/>
-        </w:rPr>
-        <w:t xml:space="preserve">                          </w:t>
-      </w:r>
-      <w:r>
-        <w:rPr>
-          <w:sz w:val="18"/>
-          <w:szCs w:val="18"/>
-        </w:rPr>
-        <w:t>SELECT branchID FROM customer_subscription WHERE customerID IN (</w:t>
-      </w:r>
-    </w:p>
-    <w:p>
-      <w:pPr>
-        <w:pStyle w:val="LOnormal"/>
-        <w:rPr>
-          <w:sz w:val="18"/>
-          <w:szCs w:val="18"/>
-        </w:rPr>
-      </w:pPr>
-      <w:r>
-        <w:rPr>
-          <w:sz w:val="18"/>
-          <w:szCs w:val="18"/>
-        </w:rPr>
-        <w:t xml:space="preserve">                              </w:t>
-      </w:r>
-      <w:r>
-        <w:rPr>
-          <w:sz w:val="18"/>
-          <w:szCs w:val="18"/>
-        </w:rPr>
-        <w:t>SELECT customerID FROM borrowed WHERE payFine IS NOT NULL</w:t>
-      </w:r>
-    </w:p>
-    <w:p>
-      <w:pPr>
-        <w:pStyle w:val="LOnormal"/>
-        <w:rPr>
-          <w:sz w:val="18"/>
-          <w:szCs w:val="18"/>
-        </w:rPr>
-      </w:pPr>
-      <w:r>
-        <w:rPr>
-          <w:sz w:val="18"/>
-          <w:szCs w:val="18"/>
-        </w:rPr>
-        <w:t xml:space="preserve">                          </w:t>
-      </w:r>
-      <w:r>
-        <w:rPr>
-          <w:sz w:val="18"/>
-          <w:szCs w:val="18"/>
-        </w:rPr>
-        <w:t>)</w:t>
-      </w:r>
-    </w:p>
-    <w:p>
-      <w:pPr>
-        <w:pStyle w:val="LOnormal"/>
-        <w:rPr>
-          <w:sz w:val="18"/>
-          <w:szCs w:val="18"/>
-        </w:rPr>
-      </w:pPr>
-      <w:r>
-        <w:rPr>
-          <w:sz w:val="18"/>
-          <w:szCs w:val="18"/>
-        </w:rPr>
-        <w:t xml:space="preserve">                      </w:t>
-      </w:r>
-      <w:r>
-        <w:rPr>
-          <w:sz w:val="18"/>
-          <w:szCs w:val="18"/>
-        </w:rPr>
-        <w:t>)</w:t>
-      </w:r>
-    </w:p>
-    <w:p>
-      <w:pPr>
-        <w:pStyle w:val="LOnormal"/>
-        <w:rPr>
-          <w:sz w:val="18"/>
-          <w:szCs w:val="18"/>
-        </w:rPr>
-      </w:pPr>
-      <w:r>
-        <w:rPr>
-          <w:sz w:val="18"/>
-          <w:szCs w:val="18"/>
-        </w:rPr>
-        <w:t xml:space="preserve">                  </w:t>
-      </w:r>
-      <w:r>
-        <w:rPr>
-          <w:sz w:val="18"/>
-          <w:szCs w:val="18"/>
-        </w:rPr>
-        <w:t>)</w:t>
-      </w:r>
-    </w:p>
-    <w:p>
-      <w:pPr>
-        <w:pStyle w:val="LOnormal"/>
-        <w:rPr>
-          <w:sz w:val="18"/>
-          <w:szCs w:val="18"/>
-        </w:rPr>
-      </w:pPr>
-      <w:r>
-        <w:rPr>
-          <w:sz w:val="18"/>
-          <w:szCs w:val="18"/>
-        </w:rPr>
-        <w:t>GROUP BY br.customerID, b.branchName</w:t>
-      </w:r>
-    </w:p>
-    <w:p>
-      <w:pPr>
-        <w:pStyle w:val="LOnormal"/>
-        <w:rPr>
-          <w:sz w:val="18"/>
-          <w:szCs w:val="18"/>
-        </w:rPr>
-      </w:pPr>
-      <w:r>
-        <w:rPr>
-          <w:sz w:val="18"/>
-          <w:szCs w:val="18"/>
-        </w:rPr>
-        <w:t>ORDER BY totalFine ASC;</w:t>
+        <w:t>(This command displays the name of the branch and number of customers subscribed to that branch)</w:t>
       </w:r>
     </w:p>
     <w:p>
@@ -5906,161 +6557,6 @@
           <w:sz w:val="22"/>
           <w:szCs w:val="22"/>
         </w:rPr>
-        <w:t>(This command is used to display the total fine each customer has to pay, the customer details, and where to pay the fine)</w:t>
-      </w:r>
-    </w:p>
-    <w:p>
-      <w:pPr>
-        <w:pStyle w:val="LOnormal"/>
-        <w:rPr/>
-      </w:pPr>
-      <w:r>
-        <w:rPr/>
-      </w:r>
-    </w:p>
-    <w:p>
-      <w:pPr>
-        <w:pStyle w:val="LOnormal"/>
-        <w:rPr/>
-      </w:pPr>
-      <w:r>
-        <w:rPr/>
-        <w:t>INNER JOIN</w:t>
-      </w:r>
-    </w:p>
-    <w:p>
-      <w:pPr>
-        <w:pStyle w:val="LOnormal"/>
-        <w:rPr/>
-      </w:pPr>
-      <w:r>
-        <w:rPr/>
-      </w:r>
-    </w:p>
-    <w:p>
-      <w:pPr>
-        <w:pStyle w:val="LOnormal"/>
-        <w:rPr>
-          <w:sz w:val="18"/>
-          <w:szCs w:val="18"/>
-        </w:rPr>
-      </w:pPr>
-      <w:r>
-        <w:rPr>
-          <w:sz w:val="18"/>
-          <w:szCs w:val="18"/>
-        </w:rPr>
-        <w:t>SELECT cs.customerID, cs.branchID, customer.firstName, customer.lastName</w:t>
-      </w:r>
-    </w:p>
-    <w:p>
-      <w:pPr>
-        <w:pStyle w:val="LOnormal"/>
-        <w:rPr>
-          <w:sz w:val="18"/>
-          <w:szCs w:val="18"/>
-        </w:rPr>
-      </w:pPr>
-      <w:r>
-        <w:rPr>
-          <w:sz w:val="18"/>
-          <w:szCs w:val="18"/>
-        </w:rPr>
-        <w:t>FROM customer_subscription AS cs</w:t>
-      </w:r>
-    </w:p>
-    <w:p>
-      <w:pPr>
-        <w:pStyle w:val="LOnormal"/>
-        <w:rPr>
-          <w:sz w:val="18"/>
-          <w:szCs w:val="18"/>
-        </w:rPr>
-      </w:pPr>
-      <w:r>
-        <w:rPr>
-          <w:sz w:val="18"/>
-          <w:szCs w:val="18"/>
-        </w:rPr>
-        <w:t>INNER JOIN customer ON customer.customerID = cs.customerID;</w:t>
-      </w:r>
-    </w:p>
-    <w:p>
-      <w:pPr>
-        <w:pStyle w:val="LOnormal"/>
-        <w:rPr>
-          <w:sz w:val="18"/>
-          <w:szCs w:val="18"/>
-        </w:rPr>
-      </w:pPr>
-      <w:r>
-        <w:rPr>
-          <w:sz w:val="18"/>
-          <w:szCs w:val="18"/>
-        </w:rPr>
-      </w:r>
-    </w:p>
-    <w:p>
-      <w:pPr>
-        <w:pStyle w:val="LOnormal"/>
-        <w:rPr>
-          <w:sz w:val="18"/>
-          <w:szCs w:val="18"/>
-        </w:rPr>
-      </w:pPr>
-      <w:r>
-        <w:rPr>
-          <w:sz w:val="18"/>
-          <w:szCs w:val="18"/>
-        </w:rPr>
-        <w:t>SELECT baddr.branchID, br.branchManager, baddr.region, baddr.city, baddr.state</w:t>
-      </w:r>
-    </w:p>
-    <w:p>
-      <w:pPr>
-        <w:pStyle w:val="LOnormal"/>
-        <w:rPr>
-          <w:sz w:val="18"/>
-          <w:szCs w:val="18"/>
-        </w:rPr>
-      </w:pPr>
-      <w:r>
-        <w:rPr>
-          <w:sz w:val="18"/>
-          <w:szCs w:val="18"/>
-        </w:rPr>
-        <w:t>FROM branch_address AS baddr</w:t>
-      </w:r>
-    </w:p>
-    <w:p>
-      <w:pPr>
-        <w:pStyle w:val="LOnormal"/>
-        <w:rPr>
-          <w:sz w:val="18"/>
-          <w:szCs w:val="18"/>
-        </w:rPr>
-      </w:pPr>
-      <w:r>
-        <w:rPr>
-          <w:sz w:val="18"/>
-          <w:szCs w:val="18"/>
-        </w:rPr>
-        <w:t>INNER JOIN branch AS br ON br.branchID = baddr.branchID;</w:t>
-      </w:r>
-    </w:p>
-    <w:p>
-      <w:pPr>
-        <w:pStyle w:val="LOnormal"/>
-        <w:rPr>
-          <w:sz w:val="18"/>
-          <w:szCs w:val="18"/>
-        </w:rPr>
-      </w:pPr>
-      <w:r>
-        <w:rPr>
-          <w:sz w:val="18"/>
-          <w:szCs w:val="18"/>
-        </w:rPr>
       </w:r>
     </w:p>
     <w:p>
@@ -6076,6 +6572,794 @@
           <w:sz w:val="22"/>
           <w:szCs w:val="22"/>
         </w:rPr>
+      </w:r>
+    </w:p>
+    <w:p>
+      <w:pPr>
+        <w:pStyle w:val="LOnormal"/>
+        <w:rPr>
+          <w:sz w:val="22"/>
+          <w:szCs w:val="22"/>
+        </w:rPr>
+      </w:pPr>
+      <w:r>
+        <w:rPr>
+          <w:sz w:val="22"/>
+          <w:szCs w:val="22"/>
+        </w:rPr>
+      </w:r>
+    </w:p>
+    <w:p>
+      <w:pPr>
+        <w:pStyle w:val="LOnormal"/>
+        <w:rPr>
+          <w:sz w:val="22"/>
+          <w:szCs w:val="22"/>
+        </w:rPr>
+      </w:pPr>
+      <w:r>
+        <w:rPr/>
+      </w:r>
+    </w:p>
+    <w:p>
+      <w:pPr>
+        <w:pStyle w:val="LOnormal"/>
+        <w:rPr>
+          <w:sz w:val="22"/>
+          <w:szCs w:val="22"/>
+        </w:rPr>
+      </w:pPr>
+      <w:r>
+        <w:rPr/>
+        <w:drawing>
+          <wp:anchor behindDoc="0" distT="0" distB="0" distL="0" distR="0" simplePos="0" locked="0" layoutInCell="1" allowOverlap="1" relativeHeight="10">
+            <wp:simplePos x="0" y="0"/>
+            <wp:positionH relativeFrom="column">
+              <wp:posOffset>-303530</wp:posOffset>
+            </wp:positionH>
+            <wp:positionV relativeFrom="paragraph">
+              <wp:posOffset>635</wp:posOffset>
+            </wp:positionV>
+            <wp:extent cx="6495415" cy="3651250"/>
+            <wp:effectExtent l="0" t="0" r="0" b="0"/>
+            <wp:wrapSquare wrapText="largest"/>
+            <wp:docPr id="9" name="Image9" descr=""/>
+            <wp:cNvGraphicFramePr>
+              <a:graphicFrameLocks xmlns:a="http://schemas.openxmlformats.org/drawingml/2006/main" noChangeAspect="1"/>
+            </wp:cNvGraphicFramePr>
+            <a:graphic xmlns:a="http://schemas.openxmlformats.org/drawingml/2006/main">
+              <a:graphicData uri="http://schemas.openxmlformats.org/drawingml/2006/picture">
+                <pic:pic xmlns:pic="http://schemas.openxmlformats.org/drawingml/2006/picture">
+                  <pic:nvPicPr>
+                    <pic:cNvPr id="9" name="Image9" descr=""/>
+                    <pic:cNvPicPr>
+                      <a:picLocks noChangeAspect="1" noChangeArrowheads="1"/>
+                    </pic:cNvPicPr>
+                  </pic:nvPicPr>
+                  <pic:blipFill>
+                    <a:blip r:embed="rId10"/>
+                    <a:stretch>
+                      <a:fillRect/>
+                    </a:stretch>
+                  </pic:blipFill>
+                  <pic:spPr bwMode="auto">
+                    <a:xfrm>
+                      <a:off x="0" y="0"/>
+                      <a:ext cx="6495415" cy="3651250"/>
+                    </a:xfrm>
+                    <a:prstGeom prst="rect">
+                      <a:avLst/>
+                    </a:prstGeom>
+                  </pic:spPr>
+                </pic:pic>
+              </a:graphicData>
+            </a:graphic>
+          </wp:anchor>
+        </w:drawing>
+      </w:r>
+    </w:p>
+    <w:p>
+      <w:pPr>
+        <w:pStyle w:val="LOnormal"/>
+        <w:rPr>
+          <w:sz w:val="22"/>
+          <w:szCs w:val="22"/>
+        </w:rPr>
+      </w:pPr>
+      <w:r>
+        <w:rPr/>
+      </w:r>
+    </w:p>
+    <w:p>
+      <w:pPr>
+        <w:pStyle w:val="LOnormal"/>
+        <w:rPr>
+          <w:sz w:val="22"/>
+          <w:szCs w:val="22"/>
+        </w:rPr>
+      </w:pPr>
+      <w:r>
+        <w:rPr>
+          <w:sz w:val="22"/>
+          <w:szCs w:val="22"/>
+        </w:rPr>
+        <w:t>Sentence: Show the customer details of the customer who has to pay fine, the total fine they should pay, and to which branch.</w:t>
+      </w:r>
+    </w:p>
+    <w:p>
+      <w:pPr>
+        <w:pStyle w:val="LOnormal"/>
+        <w:rPr>
+          <w:sz w:val="22"/>
+          <w:szCs w:val="22"/>
+        </w:rPr>
+      </w:pPr>
+      <w:r>
+        <w:rPr>
+          <w:sz w:val="22"/>
+          <w:szCs w:val="22"/>
+        </w:rPr>
+      </w:r>
+    </w:p>
+    <w:p>
+      <w:pPr>
+        <w:pStyle w:val="LOnormal"/>
+        <w:rPr>
+          <w:sz w:val="18"/>
+          <w:szCs w:val="18"/>
+        </w:rPr>
+      </w:pPr>
+      <w:r>
+        <w:rPr>
+          <w:sz w:val="18"/>
+          <w:szCs w:val="18"/>
+        </w:rPr>
+        <w:t>SELECT br.customerID, c.firstName, c.lastName, SUM(br.payFine) AS totalFine, b.branchName AS payHere</w:t>
+      </w:r>
+    </w:p>
+    <w:p>
+      <w:pPr>
+        <w:pStyle w:val="LOnormal"/>
+        <w:rPr>
+          <w:sz w:val="18"/>
+          <w:szCs w:val="18"/>
+        </w:rPr>
+      </w:pPr>
+      <w:r>
+        <w:rPr>
+          <w:sz w:val="18"/>
+          <w:szCs w:val="18"/>
+        </w:rPr>
+        <w:t>FROM borrowed br, customer c, branch b</w:t>
+      </w:r>
+    </w:p>
+    <w:p>
+      <w:pPr>
+        <w:pStyle w:val="LOnormal"/>
+        <w:rPr>
+          <w:sz w:val="18"/>
+          <w:szCs w:val="18"/>
+        </w:rPr>
+      </w:pPr>
+      <w:r>
+        <w:rPr>
+          <w:sz w:val="18"/>
+          <w:szCs w:val="18"/>
+        </w:rPr>
+        <w:t>WHERE</w:t>
+      </w:r>
+    </w:p>
+    <w:p>
+      <w:pPr>
+        <w:pStyle w:val="LOnormal"/>
+        <w:rPr>
+          <w:sz w:val="18"/>
+          <w:szCs w:val="18"/>
+        </w:rPr>
+      </w:pPr>
+      <w:r>
+        <w:rPr>
+          <w:sz w:val="18"/>
+          <w:szCs w:val="18"/>
+        </w:rPr>
+        <w:t>br.payFine IS NOT NULL</w:t>
+      </w:r>
+    </w:p>
+    <w:p>
+      <w:pPr>
+        <w:pStyle w:val="LOnormal"/>
+        <w:rPr>
+          <w:sz w:val="18"/>
+          <w:szCs w:val="18"/>
+        </w:rPr>
+      </w:pPr>
+      <w:r>
+        <w:rPr>
+          <w:sz w:val="18"/>
+          <w:szCs w:val="18"/>
+        </w:rPr>
+        <w:t>AND</w:t>
+      </w:r>
+    </w:p>
+    <w:p>
+      <w:pPr>
+        <w:pStyle w:val="LOnormal"/>
+        <w:rPr>
+          <w:sz w:val="18"/>
+          <w:szCs w:val="18"/>
+        </w:rPr>
+      </w:pPr>
+      <w:r>
+        <w:rPr>
+          <w:sz w:val="18"/>
+          <w:szCs w:val="18"/>
+        </w:rPr>
+        <w:t>br.customerID = c.customerID</w:t>
+      </w:r>
+    </w:p>
+    <w:p>
+      <w:pPr>
+        <w:pStyle w:val="LOnormal"/>
+        <w:rPr>
+          <w:sz w:val="18"/>
+          <w:szCs w:val="18"/>
+        </w:rPr>
+      </w:pPr>
+      <w:r>
+        <w:rPr>
+          <w:sz w:val="18"/>
+          <w:szCs w:val="18"/>
+        </w:rPr>
+        <w:t>AND</w:t>
+      </w:r>
+    </w:p>
+    <w:p>
+      <w:pPr>
+        <w:pStyle w:val="LOnormal"/>
+        <w:rPr>
+          <w:sz w:val="18"/>
+          <w:szCs w:val="18"/>
+        </w:rPr>
+      </w:pPr>
+      <w:r>
+        <w:rPr>
+          <w:sz w:val="18"/>
+          <w:szCs w:val="18"/>
+        </w:rPr>
+        <w:t>b.branchName IN (SELECT branchName FROM branch WHERE branchID IN (</w:t>
+      </w:r>
+    </w:p>
+    <w:p>
+      <w:pPr>
+        <w:pStyle w:val="LOnormal"/>
+        <w:rPr>
+          <w:sz w:val="18"/>
+          <w:szCs w:val="18"/>
+        </w:rPr>
+      </w:pPr>
+      <w:r>
+        <w:rPr>
+          <w:sz w:val="18"/>
+          <w:szCs w:val="18"/>
+        </w:rPr>
+        <w:t xml:space="preserve">                          </w:t>
+      </w:r>
+      <w:r>
+        <w:rPr>
+          <w:sz w:val="18"/>
+          <w:szCs w:val="18"/>
+        </w:rPr>
+        <w:t>SELECT branchID FROM customer_subscription WHERE customerID IN (</w:t>
+      </w:r>
+    </w:p>
+    <w:p>
+      <w:pPr>
+        <w:pStyle w:val="LOnormal"/>
+        <w:rPr>
+          <w:sz w:val="18"/>
+          <w:szCs w:val="18"/>
+        </w:rPr>
+      </w:pPr>
+      <w:r>
+        <w:rPr>
+          <w:sz w:val="18"/>
+          <w:szCs w:val="18"/>
+        </w:rPr>
+        <w:t xml:space="preserve">                              </w:t>
+      </w:r>
+      <w:r>
+        <w:rPr>
+          <w:sz w:val="18"/>
+          <w:szCs w:val="18"/>
+        </w:rPr>
+        <w:t>SELECT customerID FROM borrowed WHERE payFine IS NOT NULL</w:t>
+      </w:r>
+    </w:p>
+    <w:p>
+      <w:pPr>
+        <w:pStyle w:val="LOnormal"/>
+        <w:rPr>
+          <w:sz w:val="18"/>
+          <w:szCs w:val="18"/>
+        </w:rPr>
+      </w:pPr>
+      <w:r>
+        <w:rPr>
+          <w:sz w:val="18"/>
+          <w:szCs w:val="18"/>
+        </w:rPr>
+        <w:t xml:space="preserve">                          </w:t>
+      </w:r>
+      <w:r>
+        <w:rPr>
+          <w:sz w:val="18"/>
+          <w:szCs w:val="18"/>
+        </w:rPr>
+        <w:t>)</w:t>
+      </w:r>
+    </w:p>
+    <w:p>
+      <w:pPr>
+        <w:pStyle w:val="LOnormal"/>
+        <w:rPr>
+          <w:sz w:val="18"/>
+          <w:szCs w:val="18"/>
+        </w:rPr>
+      </w:pPr>
+      <w:r>
+        <w:rPr>
+          <w:sz w:val="18"/>
+          <w:szCs w:val="18"/>
+        </w:rPr>
+        <w:t xml:space="preserve">                      </w:t>
+      </w:r>
+      <w:r>
+        <w:rPr>
+          <w:sz w:val="18"/>
+          <w:szCs w:val="18"/>
+        </w:rPr>
+        <w:t>)</w:t>
+      </w:r>
+    </w:p>
+    <w:p>
+      <w:pPr>
+        <w:pStyle w:val="LOnormal"/>
+        <w:rPr>
+          <w:sz w:val="18"/>
+          <w:szCs w:val="18"/>
+        </w:rPr>
+      </w:pPr>
+      <w:r>
+        <w:rPr>
+          <w:sz w:val="18"/>
+          <w:szCs w:val="18"/>
+        </w:rPr>
+        <w:t xml:space="preserve">                  </w:t>
+      </w:r>
+      <w:r>
+        <w:rPr>
+          <w:sz w:val="18"/>
+          <w:szCs w:val="18"/>
+        </w:rPr>
+        <w:t>)</w:t>
+      </w:r>
+    </w:p>
+    <w:p>
+      <w:pPr>
+        <w:pStyle w:val="LOnormal"/>
+        <w:rPr>
+          <w:sz w:val="18"/>
+          <w:szCs w:val="18"/>
+        </w:rPr>
+      </w:pPr>
+      <w:r>
+        <w:rPr>
+          <w:sz w:val="18"/>
+          <w:szCs w:val="18"/>
+        </w:rPr>
+        <w:t>GROUP BY br.customerID, b.branchName</w:t>
+      </w:r>
+    </w:p>
+    <w:p>
+      <w:pPr>
+        <w:pStyle w:val="LOnormal"/>
+        <w:rPr>
+          <w:sz w:val="18"/>
+          <w:szCs w:val="18"/>
+        </w:rPr>
+      </w:pPr>
+      <w:r>
+        <w:rPr>
+          <w:sz w:val="18"/>
+          <w:szCs w:val="18"/>
+        </w:rPr>
+        <w:t>ORDER BY totalFine ASC;</w:t>
+      </w:r>
+    </w:p>
+    <w:p>
+      <w:pPr>
+        <w:pStyle w:val="LOnormal"/>
+        <w:rPr>
+          <w:sz w:val="22"/>
+          <w:szCs w:val="22"/>
+        </w:rPr>
+      </w:pPr>
+      <w:r>
+        <w:rPr>
+          <w:sz w:val="22"/>
+          <w:szCs w:val="22"/>
+        </w:rPr>
+        <w:t>(This command is used to display the total fine each customer has to pay, the customer details, and where to pay the fine)</w:t>
+      </w:r>
+    </w:p>
+    <w:p>
+      <w:pPr>
+        <w:pStyle w:val="LOnormal"/>
+        <w:rPr/>
+      </w:pPr>
+      <w:r>
+        <w:rPr/>
+      </w:r>
+    </w:p>
+    <w:p>
+      <w:pPr>
+        <w:pStyle w:val="LOnormal"/>
+        <w:rPr/>
+      </w:pPr>
+      <w:r>
+        <w:rPr/>
+        <w:drawing>
+          <wp:anchor behindDoc="0" distT="0" distB="0" distL="0" distR="0" simplePos="0" locked="0" layoutInCell="1" allowOverlap="1" relativeHeight="11">
+            <wp:simplePos x="0" y="0"/>
+            <wp:positionH relativeFrom="column">
+              <wp:align>center</wp:align>
+            </wp:positionH>
+            <wp:positionV relativeFrom="paragraph">
+              <wp:posOffset>635</wp:posOffset>
+            </wp:positionV>
+            <wp:extent cx="6395720" cy="3595370"/>
+            <wp:effectExtent l="0" t="0" r="0" b="0"/>
+            <wp:wrapSquare wrapText="largest"/>
+            <wp:docPr id="10" name="Image10" descr=""/>
+            <wp:cNvGraphicFramePr>
+              <a:graphicFrameLocks xmlns:a="http://schemas.openxmlformats.org/drawingml/2006/main" noChangeAspect="1"/>
+            </wp:cNvGraphicFramePr>
+            <a:graphic xmlns:a="http://schemas.openxmlformats.org/drawingml/2006/main">
+              <a:graphicData uri="http://schemas.openxmlformats.org/drawingml/2006/picture">
+                <pic:pic xmlns:pic="http://schemas.openxmlformats.org/drawingml/2006/picture">
+                  <pic:nvPicPr>
+                    <pic:cNvPr id="10" name="Image10" descr=""/>
+                    <pic:cNvPicPr>
+                      <a:picLocks noChangeAspect="1" noChangeArrowheads="1"/>
+                    </pic:cNvPicPr>
+                  </pic:nvPicPr>
+                  <pic:blipFill>
+                    <a:blip r:embed="rId11"/>
+                    <a:stretch>
+                      <a:fillRect/>
+                    </a:stretch>
+                  </pic:blipFill>
+                  <pic:spPr bwMode="auto">
+                    <a:xfrm>
+                      <a:off x="0" y="0"/>
+                      <a:ext cx="6395720" cy="3595370"/>
+                    </a:xfrm>
+                    <a:prstGeom prst="rect">
+                      <a:avLst/>
+                    </a:prstGeom>
+                  </pic:spPr>
+                </pic:pic>
+              </a:graphicData>
+            </a:graphic>
+          </wp:anchor>
+        </w:drawing>
+      </w:r>
+    </w:p>
+    <w:p>
+      <w:pPr>
+        <w:pStyle w:val="LOnormal"/>
+        <w:rPr/>
+      </w:pPr>
+      <w:r>
+        <w:rPr/>
+      </w:r>
+    </w:p>
+    <w:p>
+      <w:pPr>
+        <w:pStyle w:val="LOnormal"/>
+        <w:rPr/>
+      </w:pPr>
+      <w:r>
+        <w:rPr/>
+        <w:t>INNER JOIN</w:t>
+      </w:r>
+    </w:p>
+    <w:p>
+      <w:pPr>
+        <w:pStyle w:val="LOnormal"/>
+        <w:rPr/>
+      </w:pPr>
+      <w:r>
+        <w:rPr/>
+      </w:r>
+    </w:p>
+    <w:p>
+      <w:pPr>
+        <w:pStyle w:val="LOnormal"/>
+        <w:rPr>
+          <w:sz w:val="18"/>
+          <w:szCs w:val="18"/>
+        </w:rPr>
+      </w:pPr>
+      <w:r>
+        <w:rPr>
+          <w:sz w:val="18"/>
+          <w:szCs w:val="18"/>
+        </w:rPr>
+        <w:t>SELECT cs.customerID, cs.branchID, customer.firstName, customer.lastName</w:t>
+      </w:r>
+    </w:p>
+    <w:p>
+      <w:pPr>
+        <w:pStyle w:val="LOnormal"/>
+        <w:rPr>
+          <w:sz w:val="18"/>
+          <w:szCs w:val="18"/>
+        </w:rPr>
+      </w:pPr>
+      <w:r>
+        <w:rPr>
+          <w:sz w:val="18"/>
+          <w:szCs w:val="18"/>
+        </w:rPr>
+        <w:t>FROM customer_subscription AS cs</w:t>
+      </w:r>
+    </w:p>
+    <w:p>
+      <w:pPr>
+        <w:pStyle w:val="LOnormal"/>
+        <w:rPr>
+          <w:sz w:val="18"/>
+          <w:szCs w:val="18"/>
+        </w:rPr>
+      </w:pPr>
+      <w:r>
+        <w:rPr>
+          <w:sz w:val="18"/>
+          <w:szCs w:val="18"/>
+        </w:rPr>
+        <w:t>INNER JOIN customer ON customer.customerID = cs.customerID;</w:t>
+      </w:r>
+    </w:p>
+    <w:p>
+      <w:pPr>
+        <w:pStyle w:val="LOnormal"/>
+        <w:rPr>
+          <w:sz w:val="18"/>
+          <w:szCs w:val="18"/>
+        </w:rPr>
+      </w:pPr>
+      <w:r>
+        <w:rPr/>
+      </w:r>
+    </w:p>
+    <w:p>
+      <w:pPr>
+        <w:pStyle w:val="LOnormal"/>
+        <w:rPr>
+          <w:sz w:val="18"/>
+          <w:szCs w:val="18"/>
+        </w:rPr>
+      </w:pPr>
+      <w:r>
+        <w:rPr/>
+        <w:drawing>
+          <wp:anchor behindDoc="0" distT="0" distB="0" distL="0" distR="0" simplePos="0" locked="0" layoutInCell="1" allowOverlap="1" relativeHeight="12">
+            <wp:simplePos x="0" y="0"/>
+            <wp:positionH relativeFrom="column">
+              <wp:align>center</wp:align>
+            </wp:positionH>
+            <wp:positionV relativeFrom="paragraph">
+              <wp:posOffset>635</wp:posOffset>
+            </wp:positionV>
+            <wp:extent cx="6314440" cy="3549650"/>
+            <wp:effectExtent l="0" t="0" r="0" b="0"/>
+            <wp:wrapSquare wrapText="largest"/>
+            <wp:docPr id="11" name="Image11" descr=""/>
+            <wp:cNvGraphicFramePr>
+              <a:graphicFrameLocks xmlns:a="http://schemas.openxmlformats.org/drawingml/2006/main" noChangeAspect="1"/>
+            </wp:cNvGraphicFramePr>
+            <a:graphic xmlns:a="http://schemas.openxmlformats.org/drawingml/2006/main">
+              <a:graphicData uri="http://schemas.openxmlformats.org/drawingml/2006/picture">
+                <pic:pic xmlns:pic="http://schemas.openxmlformats.org/drawingml/2006/picture">
+                  <pic:nvPicPr>
+                    <pic:cNvPr id="11" name="Image11" descr=""/>
+                    <pic:cNvPicPr>
+                      <a:picLocks noChangeAspect="1" noChangeArrowheads="1"/>
+                    </pic:cNvPicPr>
+                  </pic:nvPicPr>
+                  <pic:blipFill>
+                    <a:blip r:embed="rId12"/>
+                    <a:stretch>
+                      <a:fillRect/>
+                    </a:stretch>
+                  </pic:blipFill>
+                  <pic:spPr bwMode="auto">
+                    <a:xfrm>
+                      <a:off x="0" y="0"/>
+                      <a:ext cx="6314440" cy="3549650"/>
+                    </a:xfrm>
+                    <a:prstGeom prst="rect">
+                      <a:avLst/>
+                    </a:prstGeom>
+                  </pic:spPr>
+                </pic:pic>
+              </a:graphicData>
+            </a:graphic>
+          </wp:anchor>
+        </w:drawing>
+      </w:r>
+    </w:p>
+    <w:p>
+      <w:pPr>
+        <w:pStyle w:val="LOnormal"/>
+        <w:rPr>
+          <w:sz w:val="18"/>
+          <w:szCs w:val="18"/>
+        </w:rPr>
+      </w:pPr>
+      <w:r>
+        <w:rPr>
+          <w:sz w:val="18"/>
+          <w:szCs w:val="18"/>
+        </w:rPr>
+      </w:r>
+    </w:p>
+    <w:p>
+      <w:pPr>
+        <w:pStyle w:val="LOnormal"/>
+        <w:rPr>
+          <w:sz w:val="18"/>
+          <w:szCs w:val="18"/>
+        </w:rPr>
+      </w:pPr>
+      <w:r>
+        <w:rPr>
+          <w:sz w:val="18"/>
+          <w:szCs w:val="18"/>
+        </w:rPr>
+        <w:t>SELECT baddr.branchID, br.branchManager, baddr.region, baddr.city, baddr.state</w:t>
+      </w:r>
+    </w:p>
+    <w:p>
+      <w:pPr>
+        <w:pStyle w:val="LOnormal"/>
+        <w:rPr>
+          <w:sz w:val="18"/>
+          <w:szCs w:val="18"/>
+        </w:rPr>
+      </w:pPr>
+      <w:r>
+        <w:rPr>
+          <w:sz w:val="18"/>
+          <w:szCs w:val="18"/>
+        </w:rPr>
+        <w:t>FROM branch_address AS baddr</w:t>
+      </w:r>
+    </w:p>
+    <w:p>
+      <w:pPr>
+        <w:pStyle w:val="LOnormal"/>
+        <w:rPr>
+          <w:sz w:val="18"/>
+          <w:szCs w:val="18"/>
+        </w:rPr>
+      </w:pPr>
+      <w:r>
+        <w:rPr>
+          <w:sz w:val="18"/>
+          <w:szCs w:val="18"/>
+        </w:rPr>
+        <w:t>INNER JOIN branch AS br ON br.branchID = baddr.branchID;</w:t>
+      </w:r>
+    </w:p>
+    <w:p>
+      <w:pPr>
+        <w:pStyle w:val="LOnormal"/>
+        <w:rPr>
+          <w:sz w:val="18"/>
+          <w:szCs w:val="18"/>
+        </w:rPr>
+      </w:pPr>
+      <w:r>
+        <w:rPr/>
+      </w:r>
+    </w:p>
+    <w:p>
+      <w:pPr>
+        <w:pStyle w:val="LOnormal"/>
+        <w:rPr>
+          <w:sz w:val="18"/>
+          <w:szCs w:val="18"/>
+        </w:rPr>
+      </w:pPr>
+      <w:r>
+        <w:rPr/>
+        <w:drawing>
+          <wp:anchor behindDoc="0" distT="0" distB="0" distL="0" distR="0" simplePos="0" locked="0" layoutInCell="1" allowOverlap="1" relativeHeight="13">
+            <wp:simplePos x="0" y="0"/>
+            <wp:positionH relativeFrom="column">
+              <wp:align>center</wp:align>
+            </wp:positionH>
+            <wp:positionV relativeFrom="paragraph">
+              <wp:posOffset>635</wp:posOffset>
+            </wp:positionV>
+            <wp:extent cx="6527800" cy="3669665"/>
+            <wp:effectExtent l="0" t="0" r="0" b="0"/>
+            <wp:wrapSquare wrapText="largest"/>
+            <wp:docPr id="12" name="Image12" descr=""/>
+            <wp:cNvGraphicFramePr>
+              <a:graphicFrameLocks xmlns:a="http://schemas.openxmlformats.org/drawingml/2006/main" noChangeAspect="1"/>
+            </wp:cNvGraphicFramePr>
+            <a:graphic xmlns:a="http://schemas.openxmlformats.org/drawingml/2006/main">
+              <a:graphicData uri="http://schemas.openxmlformats.org/drawingml/2006/picture">
+                <pic:pic xmlns:pic="http://schemas.openxmlformats.org/drawingml/2006/picture">
+                  <pic:nvPicPr>
+                    <pic:cNvPr id="12" name="Image12" descr=""/>
+                    <pic:cNvPicPr>
+                      <a:picLocks noChangeAspect="1" noChangeArrowheads="1"/>
+                    </pic:cNvPicPr>
+                  </pic:nvPicPr>
+                  <pic:blipFill>
+                    <a:blip r:embed="rId13"/>
+                    <a:stretch>
+                      <a:fillRect/>
+                    </a:stretch>
+                  </pic:blipFill>
+                  <pic:spPr bwMode="auto">
+                    <a:xfrm>
+                      <a:off x="0" y="0"/>
+                      <a:ext cx="6527800" cy="3669665"/>
+                    </a:xfrm>
+                    <a:prstGeom prst="rect">
+                      <a:avLst/>
+                    </a:prstGeom>
+                  </pic:spPr>
+                </pic:pic>
+              </a:graphicData>
+            </a:graphic>
+          </wp:anchor>
+        </w:drawing>
+      </w:r>
+    </w:p>
+    <w:p>
+      <w:pPr>
+        <w:pStyle w:val="LOnormal"/>
+        <w:rPr>
+          <w:sz w:val="18"/>
+          <w:szCs w:val="18"/>
+        </w:rPr>
+      </w:pPr>
+      <w:r>
+        <w:rPr>
+          <w:sz w:val="18"/>
+          <w:szCs w:val="18"/>
+        </w:rPr>
+      </w:r>
+    </w:p>
+    <w:p>
+      <w:pPr>
+        <w:pStyle w:val="LOnormal"/>
+        <w:rPr>
+          <w:sz w:val="22"/>
+          <w:szCs w:val="22"/>
+        </w:rPr>
+      </w:pPr>
+      <w:r>
+        <w:rPr>
+          <w:sz w:val="22"/>
+          <w:szCs w:val="22"/>
+        </w:rPr>
         <w:t>OUTER JOIN</w:t>
       </w:r>
     </w:p>
@@ -6190,29 +7474,12 @@
       </w:pPr>
       <w:r>
         <w:rPr/>
-        <w:t xml:space="preserve">(Since FULL OUTER JOIN was giving a syntax error in mysql, I used UNION to combine the LEFT and RIGHT JOINS, thus </w:t>
-      </w:r>
-      <w:r>
-        <w:rPr/>
-        <w:t>mimicking</w:t>
-      </w:r>
-      <w:r>
-        <w:rPr/>
-        <w:t xml:space="preserve"> a FULL OUTER JOIN.)</w:t>
-      </w:r>
-    </w:p>
-    <w:p>
-      <w:pPr>
-        <w:pStyle w:val="LOnormal"/>
-        <w:rPr/>
-      </w:pPr>
-      <w:r>
-        <w:rPr/>
-      </w:r>
-    </w:p>
-    <w:p>
-      <w:pPr>
-        <w:pStyle w:val="LOnormal"/>
+        <w:t>(Since FULL OUTER JOIN was giving a syntax error in mysql, I used UNION to combine the LEFT and RIGHT JOINS, thus mimicking a FULL OUTER JOIN.)</w:t>
+      </w:r>
+    </w:p>
+    <w:p>
+      <w:pPr>
+        <w:pStyle w:val="Heading1"/>
         <w:rPr/>
       </w:pPr>
       <w:r>
@@ -6227,27 +7494,82 @@
       <w:bookmarkStart w:id="11" w:name="_k6bbxckcf51j"/>
       <w:bookmarkEnd w:id="11"/>
       <w:r>
-        <w:rPr/>
-        <w:t>Conclusion</w:t>
-      </w:r>
-    </w:p>
-    <w:p>
-      <w:pPr>
-        <w:pStyle w:val="LOnormal"/>
-        <w:rPr/>
-      </w:pPr>
-      <w:r>
-        <w:rPr/>
-      </w:r>
-    </w:p>
-    <w:p>
-      <w:pPr>
-        <w:pStyle w:val="LOnormal"/>
-        <w:rPr/>
-      </w:pPr>
-      <w:r>
-        <w:rPr/>
-        <w:t>This system can be used to manage a small library quite efficiently.</w:t>
+        <w:drawing>
+          <wp:anchor behindDoc="0" distT="0" distB="0" distL="0" distR="0" simplePos="0" locked="0" layoutInCell="1" allowOverlap="1" relativeHeight="14">
+            <wp:simplePos x="0" y="0"/>
+            <wp:positionH relativeFrom="column">
+              <wp:posOffset>-184150</wp:posOffset>
+            </wp:positionH>
+            <wp:positionV relativeFrom="paragraph">
+              <wp:posOffset>-307975</wp:posOffset>
+            </wp:positionV>
+            <wp:extent cx="6313805" cy="3549015"/>
+            <wp:effectExtent l="0" t="0" r="0" b="0"/>
+            <wp:wrapSquare wrapText="largest"/>
+            <wp:docPr id="13" name="Image13" descr=""/>
+            <wp:cNvGraphicFramePr>
+              <a:graphicFrameLocks xmlns:a="http://schemas.openxmlformats.org/drawingml/2006/main" noChangeAspect="1"/>
+            </wp:cNvGraphicFramePr>
+            <a:graphic xmlns:a="http://schemas.openxmlformats.org/drawingml/2006/main">
+              <a:graphicData uri="http://schemas.openxmlformats.org/drawingml/2006/picture">
+                <pic:pic xmlns:pic="http://schemas.openxmlformats.org/drawingml/2006/picture">
+                  <pic:nvPicPr>
+                    <pic:cNvPr id="13" name="Image13" descr=""/>
+                    <pic:cNvPicPr>
+                      <a:picLocks noChangeAspect="1" noChangeArrowheads="1"/>
+                    </pic:cNvPicPr>
+                  </pic:nvPicPr>
+                  <pic:blipFill>
+                    <a:blip r:embed="rId14"/>
+                    <a:stretch>
+                      <a:fillRect/>
+                    </a:stretch>
+                  </pic:blipFill>
+                  <pic:spPr bwMode="auto">
+                    <a:xfrm>
+                      <a:off x="0" y="0"/>
+                      <a:ext cx="6313805" cy="3549015"/>
+                    </a:xfrm>
+                    <a:prstGeom prst="rect">
+                      <a:avLst/>
+                    </a:prstGeom>
+                  </pic:spPr>
+                </pic:pic>
+              </a:graphicData>
+            </a:graphic>
+          </wp:anchor>
+        </w:drawing>
+      </w:r>
+      <w:r>
+        <w:rPr/>
+        <w:t>C</w:t>
+      </w:r>
+      <w:r>
+        <w:rPr/>
+        <w:t>onclusion</w:t>
+      </w:r>
+    </w:p>
+    <w:p>
+      <w:pPr>
+        <w:pStyle w:val="LOnormal"/>
+        <w:rPr/>
+      </w:pPr>
+      <w:r>
+        <w:rPr/>
+      </w:r>
+    </w:p>
+    <w:p>
+      <w:pPr>
+        <w:pStyle w:val="LOnormal"/>
+        <w:rPr/>
+      </w:pPr>
+      <w:r>
+        <w:rPr/>
+        <w:t xml:space="preserve">This system can be used to manage a small library quite efficiently. </w:t>
+      </w:r>
+      <w:r>
+        <w:rPr/>
+        <w:t>It can be used to track returned and not returned books. It can also track fines to be payed by customers, which branch has which book, etc. All in all, it is accurate and can be used on a small scale.</w:t>
       </w:r>
     </w:p>
     <w:p>

</xml_diff>